<commit_message>
Finalizacion del codigo, informe y codigo
Signed-off-by: linaalfonso <lina.alfonso1@udea.edu.co>
</commit_message>
<xml_diff>
--- a/INFORME DESAFIO II.docx
+++ b/INFORME DESAFIO II.docx
@@ -322,11 +322,8 @@
     </w:p>
     <w:p>
       <w:pPr>
-        <w:numPr>
-          <w:ilvl w:val="0"/>
-          <w:numId w:val="1"/>
-        </w:numPr>
         <w:spacing w:line="360" w:lineRule="auto"/>
+        <w:ind w:left="720"/>
         <w:rPr>
           <w:rFonts w:ascii="Times New Roman" w:hAnsi="Times New Roman" w:cs="Times New Roman"/>
           <w:b/>
@@ -335,6 +332,8 @@
           <w:szCs w:val="24"/>
         </w:rPr>
       </w:pPr>
+      <w:proofErr w:type="spellStart"/>
+      <w:proofErr w:type="gramStart"/>
       <w:r>
         <w:rPr>
           <w:rFonts w:ascii="Times New Roman" w:hAnsi="Times New Roman" w:cs="Times New Roman"/>
@@ -344,7 +343,29 @@
           <w:szCs w:val="24"/>
         </w:rPr>
         <w:lastRenderedPageBreak/>
-        <w:t>Análisis del problema y consideraciones para la alternativa de solución propuesta.</w:t>
+        <w:t>A.</w:t>
+      </w:r>
+      <w:r>
+        <w:rPr>
+          <w:rFonts w:ascii="Times New Roman" w:hAnsi="Times New Roman" w:cs="Times New Roman"/>
+          <w:b/>
+          <w:bCs/>
+          <w:sz w:val="24"/>
+          <w:szCs w:val="24"/>
+        </w:rPr>
+        <w:t>Análisis</w:t>
+      </w:r>
+      <w:proofErr w:type="spellEnd"/>
+      <w:proofErr w:type="gramEnd"/>
+      <w:r>
+        <w:rPr>
+          <w:rFonts w:ascii="Times New Roman" w:hAnsi="Times New Roman" w:cs="Times New Roman"/>
+          <w:b/>
+          <w:bCs/>
+          <w:sz w:val="24"/>
+          <w:szCs w:val="24"/>
+        </w:rPr>
+        <w:t xml:space="preserve"> del problema y consideraciones para la alternativa de solución propuesta.</w:t>
       </w:r>
     </w:p>
     <w:p>
@@ -524,7 +545,16 @@
           <w:sz w:val="24"/>
           <w:szCs w:val="24"/>
         </w:rPr>
-        <w:t>agregar_estacion</w:t>
+        <w:t>agregar_</w:t>
+      </w:r>
+      <w:proofErr w:type="gramStart"/>
+      <w:r>
+        <w:rPr>
+          <w:rFonts w:ascii="Times New Roman" w:hAnsi="Times New Roman" w:cs="Times New Roman"/>
+          <w:sz w:val="24"/>
+          <w:szCs w:val="24"/>
+        </w:rPr>
+        <w:t>estacion</w:t>
       </w:r>
       <w:proofErr w:type="spellEnd"/>
       <w:r>
@@ -535,6 +565,7 @@
         </w:rPr>
         <w:t>(</w:t>
       </w:r>
+      <w:proofErr w:type="gramEnd"/>
       <w:r>
         <w:rPr>
           <w:rFonts w:ascii="Times New Roman" w:hAnsi="Times New Roman" w:cs="Times New Roman"/>
@@ -585,7 +616,16 @@
           <w:sz w:val="24"/>
           <w:szCs w:val="24"/>
         </w:rPr>
-        <w:t>eliminar_estacion</w:t>
+        <w:t>eliminar_</w:t>
+      </w:r>
+      <w:proofErr w:type="gramStart"/>
+      <w:r>
+        <w:rPr>
+          <w:rFonts w:ascii="Times New Roman" w:hAnsi="Times New Roman" w:cs="Times New Roman"/>
+          <w:sz w:val="24"/>
+          <w:szCs w:val="24"/>
+        </w:rPr>
+        <w:t>estacion</w:t>
       </w:r>
       <w:proofErr w:type="spellEnd"/>
       <w:r>
@@ -596,6 +636,7 @@
         </w:rPr>
         <w:t>(</w:t>
       </w:r>
+      <w:proofErr w:type="gramEnd"/>
       <w:r>
         <w:rPr>
           <w:rFonts w:ascii="Times New Roman" w:hAnsi="Times New Roman" w:cs="Times New Roman"/>
@@ -646,7 +687,16 @@
           <w:sz w:val="24"/>
           <w:szCs w:val="24"/>
         </w:rPr>
-        <w:t>fijar_precio_combustible</w:t>
+        <w:t>fijar_precio_</w:t>
+      </w:r>
+      <w:proofErr w:type="gramStart"/>
+      <w:r>
+        <w:rPr>
+          <w:rFonts w:ascii="Times New Roman" w:hAnsi="Times New Roman" w:cs="Times New Roman"/>
+          <w:sz w:val="24"/>
+          <w:szCs w:val="24"/>
+        </w:rPr>
+        <w:t>combustible</w:t>
       </w:r>
       <w:proofErr w:type="spellEnd"/>
       <w:r>
@@ -658,6 +708,7 @@
         <w:t>(</w:t>
       </w:r>
       <w:proofErr w:type="spellStart"/>
+      <w:proofErr w:type="gramEnd"/>
       <w:r>
         <w:rPr>
           <w:rFonts w:ascii="Times New Roman" w:hAnsi="Times New Roman" w:cs="Times New Roman"/>
@@ -745,55 +796,7 @@
           <w:sz w:val="24"/>
           <w:szCs w:val="24"/>
         </w:rPr>
-        <w:t>La red de estaciones de servicio está compuesta por múltiples estaciones, por lo que su administración requiere almacenar una lista de todas las estaciones. Agrupar esta información en una clase facilita su organización y coherencia.</w:t>
-      </w:r>
-      <w:r>
-        <w:rPr>
-          <w:rFonts w:ascii="Times New Roman" w:hAnsi="Times New Roman" w:cs="Times New Roman"/>
-          <w:sz w:val="24"/>
-          <w:szCs w:val="24"/>
-        </w:rPr>
-        <w:t xml:space="preserve"> </w:t>
-      </w:r>
-      <w:r>
-        <w:rPr>
-          <w:rFonts w:ascii="Times New Roman" w:hAnsi="Times New Roman" w:cs="Times New Roman"/>
-          <w:sz w:val="24"/>
-          <w:szCs w:val="24"/>
-        </w:rPr>
-        <w:t>El atributo</w:t>
-      </w:r>
-      <w:r>
-        <w:rPr>
-          <w:rFonts w:ascii="Times New Roman" w:hAnsi="Times New Roman" w:cs="Times New Roman"/>
-          <w:sz w:val="24"/>
-          <w:szCs w:val="24"/>
-        </w:rPr>
-        <w:t xml:space="preserve"> (privado)</w:t>
-      </w:r>
-      <w:r>
-        <w:rPr>
-          <w:rFonts w:ascii="Times New Roman" w:hAnsi="Times New Roman" w:cs="Times New Roman"/>
-          <w:sz w:val="24"/>
-          <w:szCs w:val="24"/>
-        </w:rPr>
-        <w:t xml:space="preserve"> contiene todas las estaciones de la red, y los métodos</w:t>
-      </w:r>
-      <w:r>
-        <w:rPr>
-          <w:rFonts w:ascii="Times New Roman" w:hAnsi="Times New Roman" w:cs="Times New Roman"/>
-          <w:sz w:val="24"/>
-          <w:szCs w:val="24"/>
-        </w:rPr>
-        <w:t xml:space="preserve"> (públicos) </w:t>
-      </w:r>
-      <w:r>
-        <w:rPr>
-          <w:rFonts w:ascii="Times New Roman" w:hAnsi="Times New Roman" w:cs="Times New Roman"/>
-          <w:sz w:val="24"/>
-          <w:szCs w:val="24"/>
-        </w:rPr>
-        <w:t>gestionan las operaciones asociadas a esta red.</w:t>
+        <w:t>La red de estaciones de servicio está compuesta por múltiples estaciones, por lo que su administración requiere almacenar una lista de todas las estaciones. Agrupar esta información en una clase facilita su organización y coherencia. El atributo (privado) contiene todas las estaciones de la red, y los métodos (públicos) gestionan las operaciones asociadas a esta red.</w:t>
       </w:r>
     </w:p>
     <w:p>
@@ -1316,15 +1319,33 @@
           <w:sz w:val="24"/>
           <w:szCs w:val="24"/>
         </w:rPr>
-        <w:t xml:space="preserve"> (privados) </w:t>
-      </w:r>
-      <w:r>
-        <w:rPr>
-          <w:rFonts w:ascii="Times New Roman" w:hAnsi="Times New Roman" w:cs="Times New Roman"/>
-          <w:sz w:val="24"/>
-          <w:szCs w:val="24"/>
-        </w:rPr>
-        <w:t xml:space="preserve"> representan los datos específicos de cada estación, mientras que los métodos </w:t>
+        <w:t xml:space="preserve"> (</w:t>
+      </w:r>
+      <w:proofErr w:type="gramStart"/>
+      <w:r>
+        <w:rPr>
+          <w:rFonts w:ascii="Times New Roman" w:hAnsi="Times New Roman" w:cs="Times New Roman"/>
+          <w:sz w:val="24"/>
+          <w:szCs w:val="24"/>
+        </w:rPr>
+        <w:t xml:space="preserve">privados) </w:t>
+      </w:r>
+      <w:r>
+        <w:rPr>
+          <w:rFonts w:ascii="Times New Roman" w:hAnsi="Times New Roman" w:cs="Times New Roman"/>
+          <w:sz w:val="24"/>
+          <w:szCs w:val="24"/>
+        </w:rPr>
+        <w:t xml:space="preserve"> representan</w:t>
+      </w:r>
+      <w:proofErr w:type="gramEnd"/>
+      <w:r>
+        <w:rPr>
+          <w:rFonts w:ascii="Times New Roman" w:hAnsi="Times New Roman" w:cs="Times New Roman"/>
+          <w:sz w:val="24"/>
+          <w:szCs w:val="24"/>
+        </w:rPr>
+        <w:t xml:space="preserve"> los datos específicos de cada estación, mientras que los métodos </w:t>
       </w:r>
       <w:r>
         <w:rPr>
@@ -1557,7 +1578,16 @@
           <w:sz w:val="24"/>
           <w:szCs w:val="24"/>
         </w:rPr>
-        <w:t>registrar_venta</w:t>
+        <w:t>registrar_</w:t>
+      </w:r>
+      <w:proofErr w:type="gramStart"/>
+      <w:r>
+        <w:rPr>
+          <w:rFonts w:ascii="Times New Roman" w:hAnsi="Times New Roman" w:cs="Times New Roman"/>
+          <w:sz w:val="24"/>
+          <w:szCs w:val="24"/>
+        </w:rPr>
+        <w:t>venta</w:t>
       </w:r>
       <w:proofErr w:type="spellEnd"/>
       <w:r>
@@ -1566,7 +1596,16 @@
           <w:sz w:val="24"/>
           <w:szCs w:val="24"/>
         </w:rPr>
-        <w:t xml:space="preserve">(cantidad, combustible, </w:t>
+        <w:t>(</w:t>
+      </w:r>
+      <w:proofErr w:type="gramEnd"/>
+      <w:r>
+        <w:rPr>
+          <w:rFonts w:ascii="Times New Roman" w:hAnsi="Times New Roman" w:cs="Times New Roman"/>
+          <w:sz w:val="24"/>
+          <w:szCs w:val="24"/>
+        </w:rPr>
+        <w:t xml:space="preserve">cantidad, combustible, </w:t>
       </w:r>
       <w:proofErr w:type="spellStart"/>
       <w:r>
@@ -1620,13 +1659,23 @@
           <w:szCs w:val="24"/>
         </w:rPr>
       </w:pPr>
-      <w:r>
-        <w:rPr>
-          <w:rFonts w:ascii="Times New Roman" w:hAnsi="Times New Roman" w:cs="Times New Roman"/>
-          <w:sz w:val="24"/>
-          <w:szCs w:val="24"/>
-        </w:rPr>
-        <w:t>activar(): Activa el surtidor.</w:t>
+      <w:proofErr w:type="gramStart"/>
+      <w:r>
+        <w:rPr>
+          <w:rFonts w:ascii="Times New Roman" w:hAnsi="Times New Roman" w:cs="Times New Roman"/>
+          <w:sz w:val="24"/>
+          <w:szCs w:val="24"/>
+        </w:rPr>
+        <w:t>activar(</w:t>
+      </w:r>
+      <w:proofErr w:type="gramEnd"/>
+      <w:r>
+        <w:rPr>
+          <w:rFonts w:ascii="Times New Roman" w:hAnsi="Times New Roman" w:cs="Times New Roman"/>
+          <w:sz w:val="24"/>
+          <w:szCs w:val="24"/>
+        </w:rPr>
+        <w:t>): Activa el surtidor.</w:t>
       </w:r>
     </w:p>
     <w:p>
@@ -1644,13 +1693,23 @@
           <w:szCs w:val="24"/>
         </w:rPr>
       </w:pPr>
-      <w:r>
-        <w:rPr>
-          <w:rFonts w:ascii="Times New Roman" w:hAnsi="Times New Roman" w:cs="Times New Roman"/>
-          <w:sz w:val="24"/>
-          <w:szCs w:val="24"/>
-        </w:rPr>
-        <w:t>desactivar(): Desactiva el surtidor.</w:t>
+      <w:proofErr w:type="gramStart"/>
+      <w:r>
+        <w:rPr>
+          <w:rFonts w:ascii="Times New Roman" w:hAnsi="Times New Roman" w:cs="Times New Roman"/>
+          <w:sz w:val="24"/>
+          <w:szCs w:val="24"/>
+        </w:rPr>
+        <w:t>desactivar(</w:t>
+      </w:r>
+      <w:proofErr w:type="gramEnd"/>
+      <w:r>
+        <w:rPr>
+          <w:rFonts w:ascii="Times New Roman" w:hAnsi="Times New Roman" w:cs="Times New Roman"/>
+          <w:sz w:val="24"/>
+          <w:szCs w:val="24"/>
+        </w:rPr>
+        <w:t>): Desactiva el surtidor.</w:t>
       </w:r>
     </w:p>
     <w:p>
@@ -1825,6 +1884,7 @@
           <w:szCs w:val="24"/>
         </w:rPr>
       </w:pPr>
+      <w:proofErr w:type="gramStart"/>
       <w:r>
         <w:rPr>
           <w:rFonts w:ascii="Times New Roman" w:hAnsi="Times New Roman" w:cs="Times New Roman"/>
@@ -1835,6 +1895,7 @@
         </w:rPr>
         <w:t>Funciones :</w:t>
       </w:r>
+      <w:proofErr w:type="gramEnd"/>
     </w:p>
     <w:p>
       <w:pPr>
@@ -2105,7 +2166,16 @@
           <w:sz w:val="24"/>
           <w:szCs w:val="24"/>
         </w:rPr>
-        <w:t>actualizar_disponibilidad</w:t>
+        <w:t>actualizar_</w:t>
+      </w:r>
+      <w:proofErr w:type="gramStart"/>
+      <w:r>
+        <w:rPr>
+          <w:rFonts w:ascii="Times New Roman" w:hAnsi="Times New Roman" w:cs="Times New Roman"/>
+          <w:sz w:val="24"/>
+          <w:szCs w:val="24"/>
+        </w:rPr>
+        <w:t>disponibilidad</w:t>
       </w:r>
       <w:proofErr w:type="spellEnd"/>
       <w:r>
@@ -2114,7 +2184,16 @@
           <w:sz w:val="24"/>
           <w:szCs w:val="24"/>
         </w:rPr>
-        <w:t>(combustible, cantidad): Actualiza cantidad de combustible en el tanque.</w:t>
+        <w:t>(</w:t>
+      </w:r>
+      <w:proofErr w:type="gramEnd"/>
+      <w:r>
+        <w:rPr>
+          <w:rFonts w:ascii="Times New Roman" w:hAnsi="Times New Roman" w:cs="Times New Roman"/>
+          <w:sz w:val="24"/>
+          <w:szCs w:val="24"/>
+        </w:rPr>
+        <w:t>combustible, cantidad): Actualiza cantidad de combustible en el tanque.</w:t>
       </w:r>
     </w:p>
     <w:p>
@@ -2138,7 +2217,16 @@
           <w:sz w:val="24"/>
           <w:szCs w:val="24"/>
         </w:rPr>
-        <w:t>calcular_monto_ventas</w:t>
+        <w:t>calcular_monto_</w:t>
+      </w:r>
+      <w:proofErr w:type="gramStart"/>
+      <w:r>
+        <w:rPr>
+          <w:rFonts w:ascii="Times New Roman" w:hAnsi="Times New Roman" w:cs="Times New Roman"/>
+          <w:sz w:val="24"/>
+          <w:szCs w:val="24"/>
+        </w:rPr>
+        <w:t>ventas</w:t>
       </w:r>
       <w:proofErr w:type="spellEnd"/>
       <w:r>
@@ -2147,7 +2235,16 @@
           <w:sz w:val="24"/>
           <w:szCs w:val="24"/>
         </w:rPr>
-        <w:t>(): Calcula el monto total de ventas por categoría.</w:t>
+        <w:t>(</w:t>
+      </w:r>
+      <w:proofErr w:type="gramEnd"/>
+      <w:r>
+        <w:rPr>
+          <w:rFonts w:ascii="Times New Roman" w:hAnsi="Times New Roman" w:cs="Times New Roman"/>
+          <w:sz w:val="24"/>
+          <w:szCs w:val="24"/>
+        </w:rPr>
+        <w:t>): Calcula el monto total de ventas por categoría.</w:t>
       </w:r>
     </w:p>
     <w:p>
@@ -2171,7 +2268,16 @@
           <w:sz w:val="24"/>
           <w:szCs w:val="24"/>
         </w:rPr>
-        <w:t>verificar_fugas</w:t>
+        <w:t>verificar_</w:t>
+      </w:r>
+      <w:proofErr w:type="gramStart"/>
+      <w:r>
+        <w:rPr>
+          <w:rFonts w:ascii="Times New Roman" w:hAnsi="Times New Roman" w:cs="Times New Roman"/>
+          <w:sz w:val="24"/>
+          <w:szCs w:val="24"/>
+        </w:rPr>
+        <w:t>fugas</w:t>
       </w:r>
       <w:proofErr w:type="spellEnd"/>
       <w:r>
@@ -2180,7 +2286,16 @@
           <w:sz w:val="24"/>
           <w:szCs w:val="24"/>
         </w:rPr>
-        <w:t>(): Detecta si hay una fuga en la estación (lo vendido + almacenado &lt; 95% del tanque inicial).</w:t>
+        <w:t>(</w:t>
+      </w:r>
+      <w:proofErr w:type="gramEnd"/>
+      <w:r>
+        <w:rPr>
+          <w:rFonts w:ascii="Times New Roman" w:hAnsi="Times New Roman" w:cs="Times New Roman"/>
+          <w:sz w:val="24"/>
+          <w:szCs w:val="24"/>
+        </w:rPr>
+        <w:t>): Detecta si hay una fuga en la estación (lo vendido + almacenado &lt; 95% del tanque inicial).</w:t>
       </w:r>
     </w:p>
     <w:p>
@@ -2207,7 +2322,25 @@
           <w:sz w:val="24"/>
           <w:szCs w:val="24"/>
         </w:rPr>
-        <w:t xml:space="preserve">, por tanto se separan tareas y es </w:t>
+        <w:t xml:space="preserve">, por </w:t>
+      </w:r>
+      <w:proofErr w:type="gramStart"/>
+      <w:r>
+        <w:rPr>
+          <w:rFonts w:ascii="Times New Roman" w:hAnsi="Times New Roman" w:cs="Times New Roman"/>
+          <w:sz w:val="24"/>
+          <w:szCs w:val="24"/>
+        </w:rPr>
+        <w:t>tanto</w:t>
+      </w:r>
+      <w:proofErr w:type="gramEnd"/>
+      <w:r>
+        <w:rPr>
+          <w:rFonts w:ascii="Times New Roman" w:hAnsi="Times New Roman" w:cs="Times New Roman"/>
+          <w:sz w:val="24"/>
+          <w:szCs w:val="24"/>
+        </w:rPr>
+        <w:t xml:space="preserve"> se separan tareas y es </w:t>
       </w:r>
       <w:proofErr w:type="spellStart"/>
       <w:r>
@@ -2248,23 +2381,542 @@
     </w:p>
     <w:p>
       <w:pPr>
-        <w:spacing w:line="360" w:lineRule="auto"/>
-        <w:jc w:val="center"/>
-        <w:rPr>
-          <w:rFonts w:ascii="Times New Roman" w:hAnsi="Times New Roman" w:cs="Times New Roman"/>
-          <w:sz w:val="24"/>
-          <w:szCs w:val="24"/>
-        </w:rPr>
-      </w:pPr>
+        <w:pStyle w:val="Prrafodelista"/>
+        <w:ind w:left="284"/>
+        <w:jc w:val="both"/>
+        <w:rPr>
+          <w:rFonts w:ascii="Times New Roman" w:hAnsi="Times New Roman" w:cs="Times New Roman"/>
+          <w:sz w:val="24"/>
+          <w:szCs w:val="24"/>
+          <w:lang w:val="es-MX"/>
+        </w:rPr>
+      </w:pPr>
+      <w:r>
+        <w:rPr>
+          <w:rFonts w:ascii="Times New Roman" w:hAnsi="Times New Roman" w:cs="Times New Roman"/>
+          <w:sz w:val="24"/>
+          <w:szCs w:val="24"/>
+          <w:lang w:val="es-MX"/>
+        </w:rPr>
+        <w:t>Se n</w:t>
+      </w:r>
+      <w:r>
+        <w:rPr>
+          <w:rFonts w:ascii="Times New Roman" w:hAnsi="Times New Roman" w:cs="Times New Roman"/>
+          <w:sz w:val="24"/>
+          <w:szCs w:val="24"/>
+          <w:lang w:val="es-MX"/>
+        </w:rPr>
+        <w:t>ecesita que el sistema administre de manera eficiente los siguientes aspectos:</w:t>
+      </w:r>
     </w:p>
     <w:p>
       <w:pPr>
+        <w:pStyle w:val="Prrafodelista"/>
         <w:numPr>
           <w:ilvl w:val="0"/>
-          <w:numId w:val="1"/>
+          <w:numId w:val="35"/>
         </w:numPr>
+        <w:jc w:val="both"/>
+        <w:rPr>
+          <w:rFonts w:ascii="Times New Roman" w:hAnsi="Times New Roman" w:cs="Times New Roman"/>
+          <w:sz w:val="24"/>
+          <w:szCs w:val="24"/>
+          <w:lang w:val="es-MX"/>
+        </w:rPr>
+      </w:pPr>
+      <w:r>
+        <w:rPr>
+          <w:rFonts w:ascii="Times New Roman" w:hAnsi="Times New Roman" w:cs="Times New Roman"/>
+          <w:sz w:val="24"/>
+          <w:szCs w:val="24"/>
+          <w:lang w:val="es-MX"/>
+        </w:rPr>
+        <w:t>Estaciones de servicio a nivel nacional</w:t>
+      </w:r>
+    </w:p>
+    <w:p>
+      <w:pPr>
+        <w:pStyle w:val="Prrafodelista"/>
+        <w:numPr>
+          <w:ilvl w:val="0"/>
+          <w:numId w:val="35"/>
+        </w:numPr>
+        <w:jc w:val="both"/>
+        <w:rPr>
+          <w:rFonts w:ascii="Times New Roman" w:hAnsi="Times New Roman" w:cs="Times New Roman"/>
+          <w:sz w:val="24"/>
+          <w:szCs w:val="24"/>
+          <w:lang w:val="es-MX"/>
+        </w:rPr>
+      </w:pPr>
+      <w:r>
+        <w:rPr>
+          <w:rFonts w:ascii="Times New Roman" w:hAnsi="Times New Roman" w:cs="Times New Roman"/>
+          <w:sz w:val="24"/>
+          <w:szCs w:val="24"/>
+          <w:lang w:val="es-MX"/>
+        </w:rPr>
+        <w:t>Surtidores</w:t>
+      </w:r>
+    </w:p>
+    <w:p>
+      <w:pPr>
+        <w:pStyle w:val="Prrafodelista"/>
+        <w:numPr>
+          <w:ilvl w:val="0"/>
+          <w:numId w:val="35"/>
+        </w:numPr>
+        <w:jc w:val="both"/>
+        <w:rPr>
+          <w:rFonts w:ascii="Times New Roman" w:hAnsi="Times New Roman" w:cs="Times New Roman"/>
+          <w:sz w:val="24"/>
+          <w:szCs w:val="24"/>
+          <w:lang w:val="es-MX"/>
+        </w:rPr>
+      </w:pPr>
+      <w:r>
+        <w:rPr>
+          <w:rFonts w:ascii="Times New Roman" w:hAnsi="Times New Roman" w:cs="Times New Roman"/>
+          <w:sz w:val="24"/>
+          <w:szCs w:val="24"/>
+          <w:lang w:val="es-MX"/>
+        </w:rPr>
+        <w:t>Disponibilidad de combustible en el tanque central</w:t>
+      </w:r>
+    </w:p>
+    <w:p>
+      <w:pPr>
+        <w:pStyle w:val="Prrafodelista"/>
+        <w:numPr>
+          <w:ilvl w:val="0"/>
+          <w:numId w:val="35"/>
+        </w:numPr>
+        <w:jc w:val="both"/>
+        <w:rPr>
+          <w:rFonts w:ascii="Times New Roman" w:hAnsi="Times New Roman" w:cs="Times New Roman"/>
+          <w:sz w:val="24"/>
+          <w:szCs w:val="24"/>
+          <w:lang w:val="es-MX"/>
+        </w:rPr>
+      </w:pPr>
+      <w:r>
+        <w:rPr>
+          <w:rFonts w:ascii="Times New Roman" w:hAnsi="Times New Roman" w:cs="Times New Roman"/>
+          <w:sz w:val="24"/>
+          <w:szCs w:val="24"/>
+          <w:lang w:val="es-MX"/>
+        </w:rPr>
+        <w:t>Transacciones de venta del combustible en sus tres categorías:</w:t>
+      </w:r>
+    </w:p>
+    <w:p>
+      <w:pPr>
+        <w:pStyle w:val="Prrafodelista"/>
+        <w:numPr>
+          <w:ilvl w:val="0"/>
+          <w:numId w:val="36"/>
+        </w:numPr>
+        <w:jc w:val="both"/>
+        <w:rPr>
+          <w:rFonts w:ascii="Times New Roman" w:hAnsi="Times New Roman" w:cs="Times New Roman"/>
+          <w:sz w:val="24"/>
+          <w:szCs w:val="24"/>
+          <w:lang w:val="es-MX"/>
+        </w:rPr>
+      </w:pPr>
+      <w:r>
+        <w:rPr>
+          <w:rFonts w:ascii="Times New Roman" w:hAnsi="Times New Roman" w:cs="Times New Roman"/>
+          <w:sz w:val="24"/>
+          <w:szCs w:val="24"/>
+          <w:lang w:val="es-MX"/>
+        </w:rPr>
+        <w:t>Regular</w:t>
+      </w:r>
+    </w:p>
+    <w:p>
+      <w:pPr>
+        <w:pStyle w:val="Prrafodelista"/>
+        <w:numPr>
+          <w:ilvl w:val="0"/>
+          <w:numId w:val="36"/>
+        </w:numPr>
+        <w:jc w:val="both"/>
+        <w:rPr>
+          <w:rFonts w:ascii="Times New Roman" w:hAnsi="Times New Roman" w:cs="Times New Roman"/>
+          <w:sz w:val="24"/>
+          <w:szCs w:val="24"/>
+          <w:lang w:val="es-MX"/>
+        </w:rPr>
+      </w:pPr>
+      <w:r>
+        <w:rPr>
+          <w:rFonts w:ascii="Times New Roman" w:hAnsi="Times New Roman" w:cs="Times New Roman"/>
+          <w:sz w:val="24"/>
+          <w:szCs w:val="24"/>
+          <w:lang w:val="es-MX"/>
+        </w:rPr>
+        <w:t>Premium</w:t>
+      </w:r>
+    </w:p>
+    <w:p>
+      <w:pPr>
+        <w:pStyle w:val="Prrafodelista"/>
+        <w:numPr>
+          <w:ilvl w:val="0"/>
+          <w:numId w:val="36"/>
+        </w:numPr>
+        <w:jc w:val="both"/>
+        <w:rPr>
+          <w:rFonts w:ascii="Times New Roman" w:hAnsi="Times New Roman" w:cs="Times New Roman"/>
+          <w:sz w:val="24"/>
+          <w:szCs w:val="24"/>
+          <w:lang w:val="es-MX"/>
+        </w:rPr>
+      </w:pPr>
+      <w:proofErr w:type="spellStart"/>
+      <w:r>
+        <w:rPr>
+          <w:rFonts w:ascii="Times New Roman" w:hAnsi="Times New Roman" w:cs="Times New Roman"/>
+          <w:sz w:val="24"/>
+          <w:szCs w:val="24"/>
+          <w:lang w:val="es-MX"/>
+        </w:rPr>
+        <w:t>EcoExtra</w:t>
+      </w:r>
+      <w:proofErr w:type="spellEnd"/>
+    </w:p>
+    <w:p>
+      <w:pPr>
+        <w:pStyle w:val="Prrafodelista"/>
+        <w:numPr>
+          <w:ilvl w:val="0"/>
+          <w:numId w:val="35"/>
+        </w:numPr>
+        <w:jc w:val="both"/>
+        <w:rPr>
+          <w:rFonts w:ascii="Times New Roman" w:hAnsi="Times New Roman" w:cs="Times New Roman"/>
+          <w:sz w:val="24"/>
+          <w:szCs w:val="24"/>
+          <w:lang w:val="es-MX"/>
+        </w:rPr>
+      </w:pPr>
+      <w:r>
+        <w:rPr>
+          <w:rFonts w:ascii="Times New Roman" w:hAnsi="Times New Roman" w:cs="Times New Roman"/>
+          <w:sz w:val="24"/>
+          <w:szCs w:val="24"/>
+          <w:lang w:val="es-MX"/>
+        </w:rPr>
+        <w:t>Registro de ventas de cada surtidor</w:t>
+      </w:r>
+    </w:p>
+    <w:p>
+      <w:pPr>
+        <w:pStyle w:val="Prrafodelista"/>
+        <w:numPr>
+          <w:ilvl w:val="0"/>
+          <w:numId w:val="37"/>
+        </w:numPr>
+        <w:jc w:val="both"/>
+        <w:rPr>
+          <w:rFonts w:ascii="Times New Roman" w:hAnsi="Times New Roman" w:cs="Times New Roman"/>
+          <w:sz w:val="24"/>
+          <w:szCs w:val="24"/>
+          <w:lang w:val="es-MX"/>
+        </w:rPr>
+      </w:pPr>
+      <w:r>
+        <w:rPr>
+          <w:rFonts w:ascii="Times New Roman" w:hAnsi="Times New Roman" w:cs="Times New Roman"/>
+          <w:sz w:val="24"/>
+          <w:szCs w:val="24"/>
+          <w:lang w:val="es-MX"/>
+        </w:rPr>
+        <w:t xml:space="preserve">Estación de servicio: cada una se identifica con un nombre, código identificador, gerente, región, ubicación geográfica (en GPS) y tanque central donde se almacena </w:t>
+      </w:r>
+      <w:r>
+        <w:rPr>
+          <w:rFonts w:ascii="Times New Roman" w:hAnsi="Times New Roman" w:cs="Times New Roman"/>
+          <w:sz w:val="24"/>
+          <w:szCs w:val="24"/>
+          <w:lang w:val="es-MX"/>
+        </w:rPr>
+        <w:lastRenderedPageBreak/>
+        <w:t xml:space="preserve">las tres categorías (Regular, Premium, </w:t>
+      </w:r>
+      <w:proofErr w:type="spellStart"/>
+      <w:r>
+        <w:rPr>
+          <w:rFonts w:ascii="Times New Roman" w:hAnsi="Times New Roman" w:cs="Times New Roman"/>
+          <w:sz w:val="24"/>
+          <w:szCs w:val="24"/>
+          <w:lang w:val="es-MX"/>
+        </w:rPr>
+        <w:t>EcoExtra</w:t>
+      </w:r>
+      <w:proofErr w:type="spellEnd"/>
+      <w:r>
+        <w:rPr>
+          <w:rFonts w:ascii="Times New Roman" w:hAnsi="Times New Roman" w:cs="Times New Roman"/>
+          <w:sz w:val="24"/>
+          <w:szCs w:val="24"/>
+          <w:lang w:val="es-MX"/>
+        </w:rPr>
+        <w:t>) cuya capacidad varia por categoría y estación.</w:t>
+      </w:r>
+    </w:p>
+    <w:p>
+      <w:pPr>
+        <w:pStyle w:val="Prrafodelista"/>
+        <w:numPr>
+          <w:ilvl w:val="0"/>
+          <w:numId w:val="37"/>
+        </w:numPr>
+        <w:jc w:val="both"/>
+        <w:rPr>
+          <w:rFonts w:ascii="Times New Roman" w:hAnsi="Times New Roman" w:cs="Times New Roman"/>
+          <w:sz w:val="24"/>
+          <w:szCs w:val="24"/>
+          <w:lang w:val="es-MX"/>
+        </w:rPr>
+      </w:pPr>
+      <w:r>
+        <w:rPr>
+          <w:rFonts w:ascii="Times New Roman" w:hAnsi="Times New Roman" w:cs="Times New Roman"/>
+          <w:sz w:val="24"/>
+          <w:szCs w:val="24"/>
+          <w:lang w:val="es-MX"/>
+        </w:rPr>
+        <w:t>Tanque central:  almacena las diferentes categorías, se encarga de actualizar la cantidad de combustible disponible cada vez que un surtidor vende.</w:t>
+      </w:r>
+    </w:p>
+    <w:p>
+      <w:pPr>
+        <w:pStyle w:val="Prrafodelista"/>
+        <w:numPr>
+          <w:ilvl w:val="0"/>
+          <w:numId w:val="37"/>
+        </w:numPr>
+        <w:jc w:val="both"/>
+        <w:rPr>
+          <w:rFonts w:ascii="Times New Roman" w:hAnsi="Times New Roman" w:cs="Times New Roman"/>
+          <w:sz w:val="24"/>
+          <w:szCs w:val="24"/>
+          <w:lang w:val="es-MX"/>
+        </w:rPr>
+      </w:pPr>
+      <w:r>
+        <w:rPr>
+          <w:rFonts w:ascii="Times New Roman" w:hAnsi="Times New Roman" w:cs="Times New Roman"/>
+          <w:sz w:val="24"/>
+          <w:szCs w:val="24"/>
+          <w:lang w:val="es-MX"/>
+        </w:rPr>
+        <w:t>Surtidores: cada uno debe tener un código identificador, un modelo y distribuir las tres categorías. Debe registrar las ventas (con fecha, hora, cantidad categoría y método de pago) y ajustar el inventario al tanque central.</w:t>
+      </w:r>
+    </w:p>
+    <w:p>
+      <w:pPr>
+        <w:pStyle w:val="Prrafodelista"/>
+        <w:numPr>
+          <w:ilvl w:val="0"/>
+          <w:numId w:val="37"/>
+        </w:numPr>
+        <w:jc w:val="both"/>
+        <w:rPr>
+          <w:rFonts w:ascii="Times New Roman" w:hAnsi="Times New Roman" w:cs="Times New Roman"/>
+          <w:sz w:val="24"/>
+          <w:szCs w:val="24"/>
+          <w:lang w:val="es-MX"/>
+        </w:rPr>
+      </w:pPr>
+      <w:r>
+        <w:rPr>
+          <w:rFonts w:ascii="Times New Roman" w:hAnsi="Times New Roman" w:cs="Times New Roman"/>
+          <w:sz w:val="24"/>
+          <w:szCs w:val="24"/>
+          <w:lang w:val="es-MX"/>
+        </w:rPr>
+        <w:t xml:space="preserve">Ventas: Incluye los detalles de cada transacción, sobre la cantidad de combustible, categoría, método de pago (efectivo, </w:t>
+      </w:r>
+      <w:proofErr w:type="spellStart"/>
+      <w:r>
+        <w:rPr>
+          <w:rFonts w:ascii="Times New Roman" w:hAnsi="Times New Roman" w:cs="Times New Roman"/>
+          <w:sz w:val="24"/>
+          <w:szCs w:val="24"/>
+          <w:lang w:val="es-MX"/>
+        </w:rPr>
+        <w:t>Tdebito</w:t>
+      </w:r>
+      <w:proofErr w:type="spellEnd"/>
+      <w:r>
+        <w:rPr>
+          <w:rFonts w:ascii="Times New Roman" w:hAnsi="Times New Roman" w:cs="Times New Roman"/>
+          <w:sz w:val="24"/>
+          <w:szCs w:val="24"/>
+          <w:lang w:val="es-MX"/>
+        </w:rPr>
+        <w:t xml:space="preserve">, </w:t>
+      </w:r>
+      <w:proofErr w:type="spellStart"/>
+      <w:r>
+        <w:rPr>
+          <w:rFonts w:ascii="Times New Roman" w:hAnsi="Times New Roman" w:cs="Times New Roman"/>
+          <w:sz w:val="24"/>
+          <w:szCs w:val="24"/>
+          <w:lang w:val="es-MX"/>
+        </w:rPr>
+        <w:t>Tcredito</w:t>
+      </w:r>
+      <w:proofErr w:type="spellEnd"/>
+      <w:r>
+        <w:rPr>
+          <w:rFonts w:ascii="Times New Roman" w:hAnsi="Times New Roman" w:cs="Times New Roman"/>
+          <w:sz w:val="24"/>
+          <w:szCs w:val="24"/>
+          <w:lang w:val="es-MX"/>
+        </w:rPr>
+        <w:t>) y cantidad cobrada.</w:t>
+      </w:r>
+    </w:p>
+    <w:p>
+      <w:pPr>
+        <w:pStyle w:val="Prrafodelista"/>
+        <w:numPr>
+          <w:ilvl w:val="0"/>
+          <w:numId w:val="37"/>
+        </w:numPr>
+        <w:jc w:val="both"/>
+        <w:rPr>
+          <w:rFonts w:ascii="Times New Roman" w:hAnsi="Times New Roman" w:cs="Times New Roman"/>
+          <w:sz w:val="24"/>
+          <w:szCs w:val="24"/>
+          <w:lang w:val="es-MX"/>
+        </w:rPr>
+      </w:pPr>
+      <w:r>
+        <w:rPr>
+          <w:rFonts w:ascii="Times New Roman" w:hAnsi="Times New Roman" w:cs="Times New Roman"/>
+          <w:sz w:val="24"/>
+          <w:szCs w:val="24"/>
+          <w:lang w:val="es-MX"/>
+        </w:rPr>
+        <w:t>Cliente: almacena información básica del cliente (número de documento).</w:t>
+      </w:r>
+    </w:p>
+    <w:p>
+      <w:pPr>
+        <w:jc w:val="both"/>
+        <w:rPr>
+          <w:rFonts w:ascii="Times New Roman" w:hAnsi="Times New Roman" w:cs="Times New Roman"/>
+          <w:sz w:val="24"/>
+          <w:szCs w:val="24"/>
+          <w:lang w:val="es-MX"/>
+        </w:rPr>
+      </w:pPr>
+      <w:r>
+        <w:rPr>
+          <w:rFonts w:ascii="Times New Roman" w:hAnsi="Times New Roman" w:cs="Times New Roman"/>
+          <w:sz w:val="24"/>
+          <w:szCs w:val="24"/>
+          <w:lang w:val="es-MX"/>
+        </w:rPr>
+        <w:t xml:space="preserve">El sistema debe cumplir con la gestión de estaciones de servicio como añadir, modificar, eliminar estaciones y gestionar la ubicación y capacidad de almacenamientos y el </w:t>
+      </w:r>
+      <w:proofErr w:type="spellStart"/>
+      <w:r>
+        <w:rPr>
+          <w:rFonts w:ascii="Times New Roman" w:hAnsi="Times New Roman" w:cs="Times New Roman"/>
+          <w:sz w:val="24"/>
+          <w:szCs w:val="24"/>
+          <w:lang w:val="es-MX"/>
+        </w:rPr>
+        <w:t>numero</w:t>
+      </w:r>
+      <w:proofErr w:type="spellEnd"/>
+      <w:r>
+        <w:rPr>
+          <w:rFonts w:ascii="Times New Roman" w:hAnsi="Times New Roman" w:cs="Times New Roman"/>
+          <w:sz w:val="24"/>
+          <w:szCs w:val="24"/>
+          <w:lang w:val="es-MX"/>
+        </w:rPr>
+        <w:t xml:space="preserve"> de surtidores de cada una</w:t>
+      </w:r>
+      <w:r>
+        <w:rPr>
+          <w:rFonts w:ascii="Times New Roman" w:hAnsi="Times New Roman" w:cs="Times New Roman"/>
+          <w:sz w:val="24"/>
+          <w:szCs w:val="24"/>
+          <w:lang w:val="es-MX"/>
+        </w:rPr>
+        <w:t>, debe a</w:t>
+      </w:r>
+      <w:r>
+        <w:rPr>
+          <w:rFonts w:ascii="Times New Roman" w:hAnsi="Times New Roman" w:cs="Times New Roman"/>
+          <w:sz w:val="24"/>
+          <w:szCs w:val="24"/>
+          <w:lang w:val="es-MX"/>
+        </w:rPr>
+        <w:t xml:space="preserve">ctualizar automáticamente la cantidad de combustible disponible en cada tanque después de realizar una venta y asegurarse de que no se cobre </w:t>
+      </w:r>
+      <w:proofErr w:type="spellStart"/>
+      <w:r>
+        <w:rPr>
+          <w:rFonts w:ascii="Times New Roman" w:hAnsi="Times New Roman" w:cs="Times New Roman"/>
+          <w:sz w:val="24"/>
+          <w:szCs w:val="24"/>
+          <w:lang w:val="es-MX"/>
+        </w:rPr>
+        <w:t>mas</w:t>
+      </w:r>
+      <w:proofErr w:type="spellEnd"/>
+      <w:r>
+        <w:rPr>
+          <w:rFonts w:ascii="Times New Roman" w:hAnsi="Times New Roman" w:cs="Times New Roman"/>
+          <w:sz w:val="24"/>
+          <w:szCs w:val="24"/>
+          <w:lang w:val="es-MX"/>
+        </w:rPr>
+        <w:t xml:space="preserve"> de lo entregado en caso de no estar disponible la cantidad de combustible solicitada</w:t>
+      </w:r>
+      <w:r>
+        <w:rPr>
+          <w:rFonts w:ascii="Times New Roman" w:hAnsi="Times New Roman" w:cs="Times New Roman"/>
+          <w:sz w:val="24"/>
+          <w:szCs w:val="24"/>
+          <w:lang w:val="es-MX"/>
+        </w:rPr>
+        <w:t xml:space="preserve"> y r</w:t>
+      </w:r>
+      <w:r>
+        <w:rPr>
+          <w:rFonts w:ascii="Times New Roman" w:hAnsi="Times New Roman" w:cs="Times New Roman"/>
+          <w:sz w:val="24"/>
+          <w:szCs w:val="24"/>
+          <w:lang w:val="es-MX"/>
+        </w:rPr>
+        <w:t>egistrar las ventas con detalles de fecha, hora, cantidad y tipo de combustible, incluyendo el método de pago, indicando desde que estación y surtidor se hace esta.</w:t>
+      </w:r>
+    </w:p>
+    <w:p>
+      <w:pPr>
         <w:spacing w:line="360" w:lineRule="auto"/>
-        <w:jc w:val="center"/>
+        <w:rPr>
+          <w:rFonts w:ascii="Times New Roman" w:hAnsi="Times New Roman" w:cs="Times New Roman"/>
+          <w:sz w:val="24"/>
+          <w:szCs w:val="24"/>
+        </w:rPr>
+      </w:pPr>
+    </w:p>
+    <w:p>
+      <w:pPr>
+        <w:spacing w:line="360" w:lineRule="auto"/>
+        <w:ind w:left="720"/>
         <w:rPr>
           <w:rFonts w:ascii="Times New Roman" w:hAnsi="Times New Roman" w:cs="Times New Roman"/>
           <w:b/>
@@ -2292,7 +2944,27 @@
           <w:szCs w:val="24"/>
         </w:rPr>
         <w:lastRenderedPageBreak/>
-        <w:t xml:space="preserve">Diagrama de clases de la solución planteada. </w:t>
+        <w:t>B. Di</w:t>
+      </w:r>
+      <w:r>
+        <w:rPr>
+          <w:rFonts w:ascii="Times New Roman" w:hAnsi="Times New Roman" w:cs="Times New Roman"/>
+          <w:b/>
+          <w:bCs/>
+          <w:sz w:val="24"/>
+          <w:szCs w:val="24"/>
+        </w:rPr>
+        <w:t>agrama</w:t>
+      </w:r>
+      <w:r>
+        <w:rPr>
+          <w:rFonts w:ascii="Times New Roman" w:hAnsi="Times New Roman" w:cs="Times New Roman"/>
+          <w:b/>
+          <w:bCs/>
+          <w:sz w:val="24"/>
+          <w:szCs w:val="24"/>
+        </w:rPr>
+        <w:t xml:space="preserve"> de clases de la solución planteada. </w:t>
       </w:r>
       <w:r>
         <w:rPr>
@@ -4136,6 +4808,1953 @@
         <w:br w:type="page"/>
       </w:r>
     </w:p>
+    <w:tbl>
+      <w:tblPr>
+        <w:tblStyle w:val="Tablaconcuadrcula"/>
+        <w:tblpPr w:leftFromText="141" w:rightFromText="141" w:vertAnchor="text" w:horzAnchor="page" w:tblpX="3570" w:tblpY="1246"/>
+        <w:tblW w:w="0" w:type="auto"/>
+        <w:tblLook w:val="04A0" w:firstRow="1" w:lastRow="0" w:firstColumn="1" w:lastColumn="0" w:noHBand="0" w:noVBand="1"/>
+      </w:tblPr>
+      <w:tblGrid>
+        <w:gridCol w:w="6658"/>
+      </w:tblGrid>
+      <w:tr>
+        <w:trPr>
+          <w:trHeight w:val="674"/>
+        </w:trPr>
+        <w:tc>
+          <w:tcPr>
+            <w:tcW w:w="6658" w:type="dxa"/>
+          </w:tcPr>
+          <w:p>
+            <w:pPr>
+              <w:spacing w:line="360" w:lineRule="auto"/>
+              <w:jc w:val="center"/>
+              <w:rPr>
+                <w:rFonts w:ascii="Times New Roman" w:hAnsi="Times New Roman" w:cs="Times New Roman"/>
+                <w:sz w:val="24"/>
+                <w:szCs w:val="24"/>
+                <w:lang w:val="es-ES"/>
+              </w:rPr>
+            </w:pPr>
+            <w:proofErr w:type="spellStart"/>
+            <w:r>
+              <w:rPr>
+                <w:rFonts w:ascii="Times New Roman" w:hAnsi="Times New Roman" w:cs="Times New Roman"/>
+                <w:sz w:val="24"/>
+                <w:szCs w:val="24"/>
+                <w:lang w:val="es-ES"/>
+              </w:rPr>
+              <w:lastRenderedPageBreak/>
+              <w:t>RedEstaciones</w:t>
+            </w:r>
+            <w:proofErr w:type="spellEnd"/>
+          </w:p>
+        </w:tc>
+      </w:tr>
+      <w:tr>
+        <w:trPr>
+          <w:trHeight w:val="606"/>
+        </w:trPr>
+        <w:tc>
+          <w:tcPr>
+            <w:tcW w:w="6658" w:type="dxa"/>
+          </w:tcPr>
+          <w:p>
+            <w:pPr>
+              <w:pStyle w:val="Prrafodelista"/>
+              <w:numPr>
+                <w:ilvl w:val="0"/>
+                <w:numId w:val="33"/>
+              </w:numPr>
+              <w:spacing w:line="360" w:lineRule="auto"/>
+              <w:rPr>
+                <w:rFonts w:ascii="Times New Roman" w:hAnsi="Times New Roman" w:cs="Times New Roman"/>
+                <w:sz w:val="24"/>
+                <w:szCs w:val="24"/>
+                <w:lang w:val="es-ES"/>
+              </w:rPr>
+            </w:pPr>
+            <w:proofErr w:type="spellStart"/>
+            <w:r>
+              <w:rPr>
+                <w:rFonts w:ascii="Times New Roman" w:hAnsi="Times New Roman" w:cs="Times New Roman"/>
+                <w:sz w:val="24"/>
+                <w:szCs w:val="24"/>
+                <w:lang w:val="es-ES"/>
+              </w:rPr>
+              <w:t>contadorEstaciones</w:t>
+            </w:r>
+            <w:proofErr w:type="spellEnd"/>
+          </w:p>
+          <w:p>
+            <w:pPr>
+              <w:pStyle w:val="Prrafodelista"/>
+              <w:numPr>
+                <w:ilvl w:val="0"/>
+                <w:numId w:val="33"/>
+              </w:numPr>
+              <w:spacing w:line="360" w:lineRule="auto"/>
+              <w:rPr>
+                <w:rFonts w:ascii="Times New Roman" w:hAnsi="Times New Roman" w:cs="Times New Roman"/>
+                <w:sz w:val="24"/>
+                <w:szCs w:val="24"/>
+                <w:lang w:val="es-ES"/>
+              </w:rPr>
+            </w:pPr>
+            <w:proofErr w:type="spellStart"/>
+            <w:r>
+              <w:rPr>
+                <w:rFonts w:ascii="Times New Roman" w:hAnsi="Times New Roman" w:cs="Times New Roman"/>
+                <w:sz w:val="24"/>
+                <w:szCs w:val="24"/>
+                <w:lang w:val="es-ES"/>
+              </w:rPr>
+              <w:t>contadorSurtidores</w:t>
+            </w:r>
+            <w:proofErr w:type="spellEnd"/>
+          </w:p>
+          <w:p>
+            <w:pPr>
+              <w:pStyle w:val="Prrafodelista"/>
+              <w:numPr>
+                <w:ilvl w:val="0"/>
+                <w:numId w:val="33"/>
+              </w:numPr>
+              <w:spacing w:line="360" w:lineRule="auto"/>
+              <w:rPr>
+                <w:rFonts w:ascii="Times New Roman" w:hAnsi="Times New Roman" w:cs="Times New Roman"/>
+                <w:sz w:val="24"/>
+                <w:szCs w:val="24"/>
+                <w:lang w:val="es-ES"/>
+              </w:rPr>
+            </w:pPr>
+            <w:proofErr w:type="spellStart"/>
+            <w:r>
+              <w:rPr>
+                <w:rFonts w:ascii="Times New Roman" w:hAnsi="Times New Roman" w:cs="Times New Roman"/>
+                <w:sz w:val="24"/>
+                <w:szCs w:val="24"/>
+                <w:lang w:val="es-ES"/>
+              </w:rPr>
+              <w:t>generarCodigoEstacion</w:t>
+            </w:r>
+            <w:proofErr w:type="spellEnd"/>
+          </w:p>
+          <w:p>
+            <w:pPr>
+              <w:pStyle w:val="Prrafodelista"/>
+              <w:numPr>
+                <w:ilvl w:val="0"/>
+                <w:numId w:val="33"/>
+              </w:numPr>
+              <w:spacing w:line="360" w:lineRule="auto"/>
+              <w:rPr>
+                <w:rFonts w:ascii="Times New Roman" w:hAnsi="Times New Roman" w:cs="Times New Roman"/>
+                <w:sz w:val="24"/>
+                <w:szCs w:val="24"/>
+                <w:lang w:val="es-ES"/>
+              </w:rPr>
+            </w:pPr>
+            <w:proofErr w:type="spellStart"/>
+            <w:r>
+              <w:rPr>
+                <w:rFonts w:ascii="Times New Roman" w:hAnsi="Times New Roman" w:cs="Times New Roman"/>
+                <w:sz w:val="24"/>
+                <w:szCs w:val="24"/>
+                <w:lang w:val="es-ES"/>
+              </w:rPr>
+              <w:t>generarCodigoSurtidor</w:t>
+            </w:r>
+            <w:proofErr w:type="spellEnd"/>
+          </w:p>
+        </w:tc>
+      </w:tr>
+      <w:tr>
+        <w:trPr>
+          <w:trHeight w:val="674"/>
+        </w:trPr>
+        <w:tc>
+          <w:tcPr>
+            <w:tcW w:w="6658" w:type="dxa"/>
+          </w:tcPr>
+          <w:p>
+            <w:pPr>
+              <w:spacing w:line="360" w:lineRule="auto"/>
+              <w:rPr>
+                <w:rFonts w:ascii="Times New Roman" w:hAnsi="Times New Roman" w:cs="Times New Roman"/>
+                <w:sz w:val="24"/>
+                <w:szCs w:val="24"/>
+              </w:rPr>
+            </w:pPr>
+            <w:r>
+              <w:rPr>
+                <w:rFonts w:ascii="Times New Roman" w:hAnsi="Times New Roman" w:cs="Times New Roman"/>
+                <w:sz w:val="24"/>
+                <w:szCs w:val="24"/>
+              </w:rPr>
+              <w:t xml:space="preserve">+ </w:t>
+            </w:r>
+            <w:proofErr w:type="spellStart"/>
+            <w:r>
+              <w:rPr>
+                <w:rFonts w:ascii="Times New Roman" w:hAnsi="Times New Roman" w:cs="Times New Roman"/>
+                <w:sz w:val="24"/>
+                <w:szCs w:val="24"/>
+              </w:rPr>
+              <w:t>void</w:t>
+            </w:r>
+            <w:proofErr w:type="spellEnd"/>
+            <w:r>
+              <w:rPr>
+                <w:rFonts w:ascii="Times New Roman" w:hAnsi="Times New Roman" w:cs="Times New Roman"/>
+                <w:sz w:val="24"/>
+                <w:szCs w:val="24"/>
+              </w:rPr>
+              <w:t xml:space="preserve"> </w:t>
+            </w:r>
+            <w:proofErr w:type="spellStart"/>
+            <w:r>
+              <w:rPr>
+                <w:rFonts w:ascii="Times New Roman" w:hAnsi="Times New Roman" w:cs="Times New Roman"/>
+                <w:sz w:val="24"/>
+                <w:szCs w:val="24"/>
+              </w:rPr>
+              <w:t>agregar_</w:t>
+            </w:r>
+            <w:proofErr w:type="gramStart"/>
+            <w:r>
+              <w:rPr>
+                <w:rFonts w:ascii="Times New Roman" w:hAnsi="Times New Roman" w:cs="Times New Roman"/>
+                <w:sz w:val="24"/>
+                <w:szCs w:val="24"/>
+              </w:rPr>
+              <w:t>estacion</w:t>
+            </w:r>
+            <w:proofErr w:type="spellEnd"/>
+            <w:r>
+              <w:rPr>
+                <w:rFonts w:ascii="Times New Roman" w:hAnsi="Times New Roman" w:cs="Times New Roman"/>
+                <w:sz w:val="24"/>
+                <w:szCs w:val="24"/>
+              </w:rPr>
+              <w:t>(</w:t>
+            </w:r>
+            <w:proofErr w:type="spellStart"/>
+            <w:proofErr w:type="gramEnd"/>
+            <w:r>
+              <w:rPr>
+                <w:rFonts w:ascii="Times New Roman" w:hAnsi="Times New Roman" w:cs="Times New Roman"/>
+                <w:sz w:val="24"/>
+                <w:szCs w:val="24"/>
+              </w:rPr>
+              <w:t>const</w:t>
+            </w:r>
+            <w:proofErr w:type="spellEnd"/>
+            <w:r>
+              <w:rPr>
+                <w:rFonts w:ascii="Times New Roman" w:hAnsi="Times New Roman" w:cs="Times New Roman"/>
+                <w:sz w:val="24"/>
+                <w:szCs w:val="24"/>
+              </w:rPr>
+              <w:t xml:space="preserve"> </w:t>
+            </w:r>
+            <w:proofErr w:type="spellStart"/>
+            <w:r>
+              <w:rPr>
+                <w:rFonts w:ascii="Times New Roman" w:hAnsi="Times New Roman" w:cs="Times New Roman"/>
+                <w:sz w:val="24"/>
+                <w:szCs w:val="24"/>
+              </w:rPr>
+              <w:t>Estacion</w:t>
+            </w:r>
+            <w:proofErr w:type="spellEnd"/>
+            <w:r>
+              <w:rPr>
+                <w:rFonts w:ascii="Times New Roman" w:hAnsi="Times New Roman" w:cs="Times New Roman"/>
+                <w:sz w:val="24"/>
+                <w:szCs w:val="24"/>
+              </w:rPr>
+              <w:t xml:space="preserve">&amp; </w:t>
+            </w:r>
+            <w:proofErr w:type="spellStart"/>
+            <w:r>
+              <w:rPr>
+                <w:rFonts w:ascii="Times New Roman" w:hAnsi="Times New Roman" w:cs="Times New Roman"/>
+                <w:sz w:val="24"/>
+                <w:szCs w:val="24"/>
+              </w:rPr>
+              <w:t>nuevaEstacion</w:t>
+            </w:r>
+            <w:proofErr w:type="spellEnd"/>
+            <w:r>
+              <w:rPr>
+                <w:rFonts w:ascii="Times New Roman" w:hAnsi="Times New Roman" w:cs="Times New Roman"/>
+                <w:sz w:val="24"/>
+                <w:szCs w:val="24"/>
+              </w:rPr>
+              <w:t>);</w:t>
+            </w:r>
+          </w:p>
+          <w:p>
+            <w:pPr>
+              <w:spacing w:line="360" w:lineRule="auto"/>
+              <w:rPr>
+                <w:rFonts w:ascii="Times New Roman" w:hAnsi="Times New Roman" w:cs="Times New Roman"/>
+                <w:sz w:val="24"/>
+                <w:szCs w:val="24"/>
+              </w:rPr>
+            </w:pPr>
+            <w:r>
+              <w:rPr>
+                <w:rFonts w:ascii="Times New Roman" w:hAnsi="Times New Roman" w:cs="Times New Roman"/>
+                <w:sz w:val="24"/>
+                <w:szCs w:val="24"/>
+              </w:rPr>
+              <w:t>+</w:t>
+            </w:r>
+            <w:r>
+              <w:rPr>
+                <w:rFonts w:ascii="Times New Roman" w:hAnsi="Times New Roman" w:cs="Times New Roman"/>
+                <w:sz w:val="24"/>
+                <w:szCs w:val="24"/>
+              </w:rPr>
+              <w:t xml:space="preserve"> </w:t>
+            </w:r>
+            <w:proofErr w:type="spellStart"/>
+            <w:r>
+              <w:rPr>
+                <w:rFonts w:ascii="Times New Roman" w:hAnsi="Times New Roman" w:cs="Times New Roman"/>
+                <w:sz w:val="24"/>
+                <w:szCs w:val="24"/>
+              </w:rPr>
+              <w:t>void</w:t>
+            </w:r>
+            <w:proofErr w:type="spellEnd"/>
+            <w:r>
+              <w:rPr>
+                <w:rFonts w:ascii="Times New Roman" w:hAnsi="Times New Roman" w:cs="Times New Roman"/>
+                <w:sz w:val="24"/>
+                <w:szCs w:val="24"/>
+              </w:rPr>
+              <w:t xml:space="preserve"> </w:t>
+            </w:r>
+            <w:proofErr w:type="spellStart"/>
+            <w:r>
+              <w:rPr>
+                <w:rFonts w:ascii="Times New Roman" w:hAnsi="Times New Roman" w:cs="Times New Roman"/>
+                <w:sz w:val="24"/>
+                <w:szCs w:val="24"/>
+              </w:rPr>
+              <w:t>eliminar_</w:t>
+            </w:r>
+            <w:proofErr w:type="gramStart"/>
+            <w:r>
+              <w:rPr>
+                <w:rFonts w:ascii="Times New Roman" w:hAnsi="Times New Roman" w:cs="Times New Roman"/>
+                <w:sz w:val="24"/>
+                <w:szCs w:val="24"/>
+              </w:rPr>
+              <w:t>estacion</w:t>
+            </w:r>
+            <w:proofErr w:type="spellEnd"/>
+            <w:r>
+              <w:rPr>
+                <w:rFonts w:ascii="Times New Roman" w:hAnsi="Times New Roman" w:cs="Times New Roman"/>
+                <w:sz w:val="24"/>
+                <w:szCs w:val="24"/>
+              </w:rPr>
+              <w:t>(</w:t>
+            </w:r>
+            <w:proofErr w:type="spellStart"/>
+            <w:proofErr w:type="gramEnd"/>
+            <w:r>
+              <w:rPr>
+                <w:rFonts w:ascii="Times New Roman" w:hAnsi="Times New Roman" w:cs="Times New Roman"/>
+                <w:sz w:val="24"/>
+                <w:szCs w:val="24"/>
+              </w:rPr>
+              <w:t>int</w:t>
+            </w:r>
+            <w:proofErr w:type="spellEnd"/>
+            <w:r>
+              <w:rPr>
+                <w:rFonts w:ascii="Times New Roman" w:hAnsi="Times New Roman" w:cs="Times New Roman"/>
+                <w:sz w:val="24"/>
+                <w:szCs w:val="24"/>
+              </w:rPr>
+              <w:t xml:space="preserve"> </w:t>
+            </w:r>
+            <w:proofErr w:type="spellStart"/>
+            <w:r>
+              <w:rPr>
+                <w:rFonts w:ascii="Times New Roman" w:hAnsi="Times New Roman" w:cs="Times New Roman"/>
+                <w:sz w:val="24"/>
+                <w:szCs w:val="24"/>
+              </w:rPr>
+              <w:t>codigo</w:t>
+            </w:r>
+            <w:proofErr w:type="spellEnd"/>
+            <w:r>
+              <w:rPr>
+                <w:rFonts w:ascii="Times New Roman" w:hAnsi="Times New Roman" w:cs="Times New Roman"/>
+                <w:sz w:val="24"/>
+                <w:szCs w:val="24"/>
+              </w:rPr>
+              <w:t>);</w:t>
+            </w:r>
+          </w:p>
+          <w:p>
+            <w:pPr>
+              <w:spacing w:line="360" w:lineRule="auto"/>
+              <w:rPr>
+                <w:rFonts w:ascii="Times New Roman" w:hAnsi="Times New Roman" w:cs="Times New Roman"/>
+                <w:sz w:val="24"/>
+                <w:szCs w:val="24"/>
+              </w:rPr>
+            </w:pPr>
+            <w:r>
+              <w:rPr>
+                <w:rFonts w:ascii="Times New Roman" w:hAnsi="Times New Roman" w:cs="Times New Roman"/>
+                <w:sz w:val="24"/>
+                <w:szCs w:val="24"/>
+              </w:rPr>
+              <w:t>+</w:t>
+            </w:r>
+            <w:proofErr w:type="spellStart"/>
+            <w:r>
+              <w:rPr>
+                <w:rFonts w:ascii="Times New Roman" w:hAnsi="Times New Roman" w:cs="Times New Roman"/>
+                <w:sz w:val="24"/>
+                <w:szCs w:val="24"/>
+              </w:rPr>
+              <w:t>void</w:t>
+            </w:r>
+            <w:proofErr w:type="spellEnd"/>
+            <w:r>
+              <w:rPr>
+                <w:rFonts w:ascii="Times New Roman" w:hAnsi="Times New Roman" w:cs="Times New Roman"/>
+                <w:sz w:val="24"/>
+                <w:szCs w:val="24"/>
+              </w:rPr>
+              <w:t xml:space="preserve"> </w:t>
+            </w:r>
+            <w:proofErr w:type="spellStart"/>
+            <w:r>
+              <w:rPr>
+                <w:rFonts w:ascii="Times New Roman" w:hAnsi="Times New Roman" w:cs="Times New Roman"/>
+                <w:sz w:val="24"/>
+                <w:szCs w:val="24"/>
+              </w:rPr>
+              <w:t>agregar_</w:t>
+            </w:r>
+            <w:proofErr w:type="gramStart"/>
+            <w:r>
+              <w:rPr>
+                <w:rFonts w:ascii="Times New Roman" w:hAnsi="Times New Roman" w:cs="Times New Roman"/>
+                <w:sz w:val="24"/>
+                <w:szCs w:val="24"/>
+              </w:rPr>
+              <w:t>surtidor</w:t>
+            </w:r>
+            <w:proofErr w:type="spellEnd"/>
+            <w:r>
+              <w:rPr>
+                <w:rFonts w:ascii="Times New Roman" w:hAnsi="Times New Roman" w:cs="Times New Roman"/>
+                <w:sz w:val="24"/>
+                <w:szCs w:val="24"/>
+              </w:rPr>
+              <w:t>(</w:t>
+            </w:r>
+            <w:proofErr w:type="spellStart"/>
+            <w:proofErr w:type="gramEnd"/>
+            <w:r>
+              <w:rPr>
+                <w:rFonts w:ascii="Times New Roman" w:hAnsi="Times New Roman" w:cs="Times New Roman"/>
+                <w:sz w:val="24"/>
+                <w:szCs w:val="24"/>
+              </w:rPr>
+              <w:t>const</w:t>
+            </w:r>
+            <w:proofErr w:type="spellEnd"/>
+            <w:r>
+              <w:rPr>
+                <w:rFonts w:ascii="Times New Roman" w:hAnsi="Times New Roman" w:cs="Times New Roman"/>
+                <w:sz w:val="24"/>
+                <w:szCs w:val="24"/>
+              </w:rPr>
+              <w:t xml:space="preserve"> Surtidor&amp; </w:t>
+            </w:r>
+            <w:proofErr w:type="spellStart"/>
+            <w:r>
+              <w:rPr>
+                <w:rFonts w:ascii="Times New Roman" w:hAnsi="Times New Roman" w:cs="Times New Roman"/>
+                <w:sz w:val="24"/>
+                <w:szCs w:val="24"/>
+              </w:rPr>
+              <w:t>nuevoSurtidor</w:t>
+            </w:r>
+            <w:proofErr w:type="spellEnd"/>
+            <w:r>
+              <w:rPr>
+                <w:rFonts w:ascii="Times New Roman" w:hAnsi="Times New Roman" w:cs="Times New Roman"/>
+                <w:sz w:val="24"/>
+                <w:szCs w:val="24"/>
+              </w:rPr>
+              <w:t>);</w:t>
+            </w:r>
+          </w:p>
+          <w:p>
+            <w:pPr>
+              <w:spacing w:line="360" w:lineRule="auto"/>
+              <w:rPr>
+                <w:rFonts w:ascii="Times New Roman" w:hAnsi="Times New Roman" w:cs="Times New Roman"/>
+                <w:sz w:val="24"/>
+                <w:szCs w:val="24"/>
+              </w:rPr>
+            </w:pPr>
+            <w:r>
+              <w:rPr>
+                <w:rFonts w:ascii="Times New Roman" w:hAnsi="Times New Roman" w:cs="Times New Roman"/>
+                <w:sz w:val="24"/>
+                <w:szCs w:val="24"/>
+              </w:rPr>
+              <w:t xml:space="preserve">+ </w:t>
+            </w:r>
+            <w:proofErr w:type="spellStart"/>
+            <w:r>
+              <w:rPr>
+                <w:rFonts w:ascii="Times New Roman" w:hAnsi="Times New Roman" w:cs="Times New Roman"/>
+                <w:sz w:val="24"/>
+                <w:szCs w:val="24"/>
+              </w:rPr>
+              <w:t>void</w:t>
+            </w:r>
+            <w:proofErr w:type="spellEnd"/>
+            <w:r>
+              <w:rPr>
+                <w:rFonts w:ascii="Times New Roman" w:hAnsi="Times New Roman" w:cs="Times New Roman"/>
+                <w:sz w:val="24"/>
+                <w:szCs w:val="24"/>
+              </w:rPr>
+              <w:t xml:space="preserve"> </w:t>
+            </w:r>
+            <w:proofErr w:type="spellStart"/>
+            <w:r>
+              <w:rPr>
+                <w:rFonts w:ascii="Times New Roman" w:hAnsi="Times New Roman" w:cs="Times New Roman"/>
+                <w:sz w:val="24"/>
+                <w:szCs w:val="24"/>
+              </w:rPr>
+              <w:t>eliminar_</w:t>
+            </w:r>
+            <w:proofErr w:type="gramStart"/>
+            <w:r>
+              <w:rPr>
+                <w:rFonts w:ascii="Times New Roman" w:hAnsi="Times New Roman" w:cs="Times New Roman"/>
+                <w:sz w:val="24"/>
+                <w:szCs w:val="24"/>
+              </w:rPr>
+              <w:t>surtidor</w:t>
+            </w:r>
+            <w:proofErr w:type="spellEnd"/>
+            <w:r>
+              <w:rPr>
+                <w:rFonts w:ascii="Times New Roman" w:hAnsi="Times New Roman" w:cs="Times New Roman"/>
+                <w:sz w:val="24"/>
+                <w:szCs w:val="24"/>
+              </w:rPr>
+              <w:t>(</w:t>
+            </w:r>
+            <w:proofErr w:type="spellStart"/>
+            <w:proofErr w:type="gramEnd"/>
+            <w:r>
+              <w:rPr>
+                <w:rFonts w:ascii="Times New Roman" w:hAnsi="Times New Roman" w:cs="Times New Roman"/>
+                <w:sz w:val="24"/>
+                <w:szCs w:val="24"/>
+              </w:rPr>
+              <w:t>int</w:t>
+            </w:r>
+            <w:proofErr w:type="spellEnd"/>
+            <w:r>
+              <w:rPr>
+                <w:rFonts w:ascii="Times New Roman" w:hAnsi="Times New Roman" w:cs="Times New Roman"/>
+                <w:sz w:val="24"/>
+                <w:szCs w:val="24"/>
+              </w:rPr>
+              <w:t xml:space="preserve"> </w:t>
+            </w:r>
+            <w:proofErr w:type="spellStart"/>
+            <w:r>
+              <w:rPr>
+                <w:rFonts w:ascii="Times New Roman" w:hAnsi="Times New Roman" w:cs="Times New Roman"/>
+                <w:sz w:val="24"/>
+                <w:szCs w:val="24"/>
+              </w:rPr>
+              <w:t>codigo</w:t>
+            </w:r>
+            <w:proofErr w:type="spellEnd"/>
+            <w:r>
+              <w:rPr>
+                <w:rFonts w:ascii="Times New Roman" w:hAnsi="Times New Roman" w:cs="Times New Roman"/>
+                <w:sz w:val="24"/>
+                <w:szCs w:val="24"/>
+              </w:rPr>
+              <w:t>);</w:t>
+            </w:r>
+          </w:p>
+          <w:p>
+            <w:pPr>
+              <w:spacing w:line="360" w:lineRule="auto"/>
+              <w:rPr>
+                <w:rFonts w:ascii="Times New Roman" w:hAnsi="Times New Roman" w:cs="Times New Roman"/>
+                <w:sz w:val="24"/>
+                <w:szCs w:val="24"/>
+              </w:rPr>
+            </w:pPr>
+            <w:r>
+              <w:rPr>
+                <w:rFonts w:ascii="Times New Roman" w:hAnsi="Times New Roman" w:cs="Times New Roman"/>
+                <w:sz w:val="24"/>
+                <w:szCs w:val="24"/>
+              </w:rPr>
+              <w:t>+</w:t>
+            </w:r>
+            <w:r>
+              <w:rPr>
+                <w:rFonts w:ascii="Times New Roman" w:hAnsi="Times New Roman" w:cs="Times New Roman"/>
+                <w:sz w:val="24"/>
+                <w:szCs w:val="24"/>
+              </w:rPr>
+              <w:t xml:space="preserve">    </w:t>
+            </w:r>
+            <w:proofErr w:type="spellStart"/>
+            <w:r>
+              <w:rPr>
+                <w:rFonts w:ascii="Times New Roman" w:hAnsi="Times New Roman" w:cs="Times New Roman"/>
+                <w:sz w:val="24"/>
+                <w:szCs w:val="24"/>
+              </w:rPr>
+              <w:t>void</w:t>
+            </w:r>
+            <w:proofErr w:type="spellEnd"/>
+            <w:r>
+              <w:rPr>
+                <w:rFonts w:ascii="Times New Roman" w:hAnsi="Times New Roman" w:cs="Times New Roman"/>
+                <w:sz w:val="24"/>
+                <w:szCs w:val="24"/>
+              </w:rPr>
+              <w:t xml:space="preserve"> </w:t>
+            </w:r>
+            <w:proofErr w:type="spellStart"/>
+            <w:r>
+              <w:rPr>
+                <w:rFonts w:ascii="Times New Roman" w:hAnsi="Times New Roman" w:cs="Times New Roman"/>
+                <w:sz w:val="24"/>
+                <w:szCs w:val="24"/>
+              </w:rPr>
+              <w:t>registrar_</w:t>
+            </w:r>
+            <w:proofErr w:type="gramStart"/>
+            <w:r>
+              <w:rPr>
+                <w:rFonts w:ascii="Times New Roman" w:hAnsi="Times New Roman" w:cs="Times New Roman"/>
+                <w:sz w:val="24"/>
+                <w:szCs w:val="24"/>
+              </w:rPr>
+              <w:t>venta</w:t>
+            </w:r>
+            <w:proofErr w:type="spellEnd"/>
+            <w:r>
+              <w:rPr>
+                <w:rFonts w:ascii="Times New Roman" w:hAnsi="Times New Roman" w:cs="Times New Roman"/>
+                <w:sz w:val="24"/>
+                <w:szCs w:val="24"/>
+              </w:rPr>
+              <w:t>(</w:t>
+            </w:r>
+            <w:proofErr w:type="spellStart"/>
+            <w:proofErr w:type="gramEnd"/>
+            <w:r>
+              <w:rPr>
+                <w:rFonts w:ascii="Times New Roman" w:hAnsi="Times New Roman" w:cs="Times New Roman"/>
+                <w:sz w:val="24"/>
+                <w:szCs w:val="24"/>
+              </w:rPr>
+              <w:t>const</w:t>
+            </w:r>
+            <w:proofErr w:type="spellEnd"/>
+            <w:r>
+              <w:rPr>
+                <w:rFonts w:ascii="Times New Roman" w:hAnsi="Times New Roman" w:cs="Times New Roman"/>
+                <w:sz w:val="24"/>
+                <w:szCs w:val="24"/>
+              </w:rPr>
+              <w:t xml:space="preserve"> Venta&amp; </w:t>
+            </w:r>
+            <w:proofErr w:type="spellStart"/>
+            <w:r>
+              <w:rPr>
+                <w:rFonts w:ascii="Times New Roman" w:hAnsi="Times New Roman" w:cs="Times New Roman"/>
+                <w:sz w:val="24"/>
+                <w:szCs w:val="24"/>
+              </w:rPr>
+              <w:t>nuevaVenta</w:t>
+            </w:r>
+            <w:proofErr w:type="spellEnd"/>
+            <w:r>
+              <w:rPr>
+                <w:rFonts w:ascii="Times New Roman" w:hAnsi="Times New Roman" w:cs="Times New Roman"/>
+                <w:sz w:val="24"/>
+                <w:szCs w:val="24"/>
+              </w:rPr>
+              <w:t>);</w:t>
+            </w:r>
+          </w:p>
+          <w:p>
+            <w:pPr>
+              <w:spacing w:line="360" w:lineRule="auto"/>
+              <w:rPr>
+                <w:rFonts w:ascii="Times New Roman" w:hAnsi="Times New Roman" w:cs="Times New Roman"/>
+                <w:sz w:val="24"/>
+                <w:szCs w:val="24"/>
+              </w:rPr>
+            </w:pPr>
+            <w:r>
+              <w:rPr>
+                <w:rFonts w:ascii="Times New Roman" w:hAnsi="Times New Roman" w:cs="Times New Roman"/>
+                <w:sz w:val="24"/>
+                <w:szCs w:val="24"/>
+              </w:rPr>
+              <w:t>+</w:t>
+            </w:r>
+            <w:r>
+              <w:rPr>
+                <w:rFonts w:ascii="Times New Roman" w:hAnsi="Times New Roman" w:cs="Times New Roman"/>
+                <w:sz w:val="24"/>
+                <w:szCs w:val="24"/>
+              </w:rPr>
+              <w:t xml:space="preserve">  </w:t>
+            </w:r>
+            <w:proofErr w:type="spellStart"/>
+            <w:r>
+              <w:rPr>
+                <w:rFonts w:ascii="Times New Roman" w:hAnsi="Times New Roman" w:cs="Times New Roman"/>
+                <w:sz w:val="24"/>
+                <w:szCs w:val="24"/>
+              </w:rPr>
+              <w:t>void</w:t>
+            </w:r>
+            <w:proofErr w:type="spellEnd"/>
+            <w:r>
+              <w:rPr>
+                <w:rFonts w:ascii="Times New Roman" w:hAnsi="Times New Roman" w:cs="Times New Roman"/>
+                <w:sz w:val="24"/>
+                <w:szCs w:val="24"/>
+              </w:rPr>
+              <w:t xml:space="preserve"> </w:t>
+            </w:r>
+            <w:proofErr w:type="spellStart"/>
+            <w:r>
+              <w:rPr>
+                <w:rFonts w:ascii="Times New Roman" w:hAnsi="Times New Roman" w:cs="Times New Roman"/>
+                <w:sz w:val="24"/>
+                <w:szCs w:val="24"/>
+              </w:rPr>
+              <w:t>calcular_monto_</w:t>
+            </w:r>
+            <w:proofErr w:type="gramStart"/>
+            <w:r>
+              <w:rPr>
+                <w:rFonts w:ascii="Times New Roman" w:hAnsi="Times New Roman" w:cs="Times New Roman"/>
+                <w:sz w:val="24"/>
+                <w:szCs w:val="24"/>
+              </w:rPr>
+              <w:t>total</w:t>
+            </w:r>
+            <w:proofErr w:type="spellEnd"/>
+            <w:r>
+              <w:rPr>
+                <w:rFonts w:ascii="Times New Roman" w:hAnsi="Times New Roman" w:cs="Times New Roman"/>
+                <w:sz w:val="24"/>
+                <w:szCs w:val="24"/>
+              </w:rPr>
+              <w:t>(</w:t>
+            </w:r>
+            <w:proofErr w:type="spellStart"/>
+            <w:proofErr w:type="gramEnd"/>
+            <w:r>
+              <w:rPr>
+                <w:rFonts w:ascii="Times New Roman" w:hAnsi="Times New Roman" w:cs="Times New Roman"/>
+                <w:sz w:val="24"/>
+                <w:szCs w:val="24"/>
+              </w:rPr>
+              <w:t>int</w:t>
+            </w:r>
+            <w:proofErr w:type="spellEnd"/>
+            <w:r>
+              <w:rPr>
+                <w:rFonts w:ascii="Times New Roman" w:hAnsi="Times New Roman" w:cs="Times New Roman"/>
+                <w:sz w:val="24"/>
+                <w:szCs w:val="24"/>
+              </w:rPr>
+              <w:t xml:space="preserve"> </w:t>
+            </w:r>
+            <w:proofErr w:type="spellStart"/>
+            <w:r>
+              <w:rPr>
+                <w:rFonts w:ascii="Times New Roman" w:hAnsi="Times New Roman" w:cs="Times New Roman"/>
+                <w:sz w:val="24"/>
+                <w:szCs w:val="24"/>
+              </w:rPr>
+              <w:t>codigoEstacion</w:t>
+            </w:r>
+            <w:proofErr w:type="spellEnd"/>
+            <w:r>
+              <w:rPr>
+                <w:rFonts w:ascii="Times New Roman" w:hAnsi="Times New Roman" w:cs="Times New Roman"/>
+                <w:sz w:val="24"/>
+                <w:szCs w:val="24"/>
+              </w:rPr>
+              <w:t>);</w:t>
+            </w:r>
+          </w:p>
+          <w:p>
+            <w:pPr>
+              <w:spacing w:line="360" w:lineRule="auto"/>
+              <w:rPr>
+                <w:rFonts w:ascii="Times New Roman" w:hAnsi="Times New Roman" w:cs="Times New Roman"/>
+                <w:sz w:val="24"/>
+                <w:szCs w:val="24"/>
+              </w:rPr>
+            </w:pPr>
+            <w:r>
+              <w:rPr>
+                <w:rFonts w:ascii="Times New Roman" w:hAnsi="Times New Roman" w:cs="Times New Roman"/>
+                <w:sz w:val="24"/>
+                <w:szCs w:val="24"/>
+              </w:rPr>
+              <w:t>+</w:t>
+            </w:r>
+            <w:r>
+              <w:rPr>
+                <w:rFonts w:ascii="Times New Roman" w:hAnsi="Times New Roman" w:cs="Times New Roman"/>
+                <w:sz w:val="24"/>
+                <w:szCs w:val="24"/>
+              </w:rPr>
+              <w:t xml:space="preserve"> </w:t>
+            </w:r>
+            <w:proofErr w:type="spellStart"/>
+            <w:r>
+              <w:rPr>
+                <w:rFonts w:ascii="Times New Roman" w:hAnsi="Times New Roman" w:cs="Times New Roman"/>
+                <w:sz w:val="24"/>
+                <w:szCs w:val="24"/>
+              </w:rPr>
+              <w:t>void</w:t>
+            </w:r>
+            <w:proofErr w:type="spellEnd"/>
+            <w:r>
+              <w:rPr>
+                <w:rFonts w:ascii="Times New Roman" w:hAnsi="Times New Roman" w:cs="Times New Roman"/>
+                <w:sz w:val="24"/>
+                <w:szCs w:val="24"/>
+              </w:rPr>
+              <w:t xml:space="preserve"> </w:t>
+            </w:r>
+            <w:proofErr w:type="spellStart"/>
+            <w:r>
+              <w:rPr>
+                <w:rFonts w:ascii="Times New Roman" w:hAnsi="Times New Roman" w:cs="Times New Roman"/>
+                <w:sz w:val="24"/>
+                <w:szCs w:val="24"/>
+              </w:rPr>
+              <w:t>mostrar_</w:t>
+            </w:r>
+            <w:proofErr w:type="gramStart"/>
+            <w:r>
+              <w:rPr>
+                <w:rFonts w:ascii="Times New Roman" w:hAnsi="Times New Roman" w:cs="Times New Roman"/>
+                <w:sz w:val="24"/>
+                <w:szCs w:val="24"/>
+              </w:rPr>
+              <w:t>datos</w:t>
+            </w:r>
+            <w:proofErr w:type="spellEnd"/>
+            <w:r>
+              <w:rPr>
+                <w:rFonts w:ascii="Times New Roman" w:hAnsi="Times New Roman" w:cs="Times New Roman"/>
+                <w:sz w:val="24"/>
+                <w:szCs w:val="24"/>
+              </w:rPr>
+              <w:t>(</w:t>
+            </w:r>
+            <w:proofErr w:type="gramEnd"/>
+            <w:r>
+              <w:rPr>
+                <w:rFonts w:ascii="Times New Roman" w:hAnsi="Times New Roman" w:cs="Times New Roman"/>
+                <w:sz w:val="24"/>
+                <w:szCs w:val="24"/>
+              </w:rPr>
+              <w:t>);</w:t>
+            </w:r>
+          </w:p>
+          <w:p>
+            <w:pPr>
+              <w:spacing w:line="360" w:lineRule="auto"/>
+              <w:rPr>
+                <w:rFonts w:ascii="Times New Roman" w:hAnsi="Times New Roman" w:cs="Times New Roman"/>
+                <w:sz w:val="24"/>
+                <w:szCs w:val="24"/>
+              </w:rPr>
+            </w:pPr>
+            <w:r>
+              <w:rPr>
+                <w:rFonts w:ascii="Times New Roman" w:hAnsi="Times New Roman" w:cs="Times New Roman"/>
+                <w:sz w:val="24"/>
+                <w:szCs w:val="24"/>
+              </w:rPr>
+              <w:t>+</w:t>
+            </w:r>
+            <w:r>
+              <w:rPr>
+                <w:rFonts w:ascii="Times New Roman" w:hAnsi="Times New Roman" w:cs="Times New Roman"/>
+                <w:sz w:val="24"/>
+                <w:szCs w:val="24"/>
+              </w:rPr>
+              <w:t xml:space="preserve"> </w:t>
+            </w:r>
+            <w:proofErr w:type="spellStart"/>
+            <w:r>
+              <w:rPr>
+                <w:rFonts w:ascii="Times New Roman" w:hAnsi="Times New Roman" w:cs="Times New Roman"/>
+                <w:sz w:val="24"/>
+                <w:szCs w:val="24"/>
+              </w:rPr>
+              <w:t>v</w:t>
+            </w:r>
+            <w:r>
+              <w:rPr>
+                <w:rFonts w:ascii="Times New Roman" w:hAnsi="Times New Roman" w:cs="Times New Roman"/>
+                <w:sz w:val="24"/>
+                <w:szCs w:val="24"/>
+              </w:rPr>
+              <w:t>oid</w:t>
+            </w:r>
+            <w:proofErr w:type="spellEnd"/>
+            <w:r>
+              <w:rPr>
+                <w:rFonts w:ascii="Times New Roman" w:hAnsi="Times New Roman" w:cs="Times New Roman"/>
+                <w:sz w:val="24"/>
+                <w:szCs w:val="24"/>
+              </w:rPr>
+              <w:t xml:space="preserve"> </w:t>
+            </w:r>
+            <w:proofErr w:type="spellStart"/>
+            <w:r>
+              <w:rPr>
+                <w:rFonts w:ascii="Times New Roman" w:hAnsi="Times New Roman" w:cs="Times New Roman"/>
+                <w:sz w:val="24"/>
+                <w:szCs w:val="24"/>
+              </w:rPr>
+              <w:t>mostrar_</w:t>
+            </w:r>
+            <w:proofErr w:type="gramStart"/>
+            <w:r>
+              <w:rPr>
+                <w:rFonts w:ascii="Times New Roman" w:hAnsi="Times New Roman" w:cs="Times New Roman"/>
+                <w:sz w:val="24"/>
+                <w:szCs w:val="24"/>
+              </w:rPr>
+              <w:t>estaciones</w:t>
+            </w:r>
+            <w:proofErr w:type="spellEnd"/>
+            <w:r>
+              <w:rPr>
+                <w:rFonts w:ascii="Times New Roman" w:hAnsi="Times New Roman" w:cs="Times New Roman"/>
+                <w:sz w:val="24"/>
+                <w:szCs w:val="24"/>
+              </w:rPr>
+              <w:t>(</w:t>
+            </w:r>
+            <w:proofErr w:type="gramEnd"/>
+            <w:r>
+              <w:rPr>
+                <w:rFonts w:ascii="Times New Roman" w:hAnsi="Times New Roman" w:cs="Times New Roman"/>
+                <w:sz w:val="24"/>
+                <w:szCs w:val="24"/>
+              </w:rPr>
+              <w:t>);</w:t>
+            </w:r>
+          </w:p>
+          <w:p>
+            <w:pPr>
+              <w:spacing w:line="360" w:lineRule="auto"/>
+              <w:rPr>
+                <w:rFonts w:ascii="Times New Roman" w:hAnsi="Times New Roman" w:cs="Times New Roman"/>
+                <w:sz w:val="24"/>
+                <w:szCs w:val="24"/>
+              </w:rPr>
+            </w:pPr>
+            <w:r>
+              <w:rPr>
+                <w:rFonts w:ascii="Times New Roman" w:hAnsi="Times New Roman" w:cs="Times New Roman"/>
+                <w:sz w:val="24"/>
+                <w:szCs w:val="24"/>
+              </w:rPr>
+              <w:t xml:space="preserve">+ </w:t>
+            </w:r>
+            <w:proofErr w:type="spellStart"/>
+            <w:r>
+              <w:rPr>
+                <w:rFonts w:ascii="Times New Roman" w:hAnsi="Times New Roman" w:cs="Times New Roman"/>
+                <w:sz w:val="24"/>
+                <w:szCs w:val="24"/>
+              </w:rPr>
+              <w:t>bool</w:t>
+            </w:r>
+            <w:proofErr w:type="spellEnd"/>
+            <w:r>
+              <w:rPr>
+                <w:rFonts w:ascii="Times New Roman" w:hAnsi="Times New Roman" w:cs="Times New Roman"/>
+                <w:sz w:val="24"/>
+                <w:szCs w:val="24"/>
+              </w:rPr>
+              <w:t xml:space="preserve"> </w:t>
+            </w:r>
+            <w:proofErr w:type="spellStart"/>
+            <w:r>
+              <w:rPr>
+                <w:rFonts w:ascii="Times New Roman" w:hAnsi="Times New Roman" w:cs="Times New Roman"/>
+                <w:sz w:val="24"/>
+                <w:szCs w:val="24"/>
+              </w:rPr>
+              <w:t>todos_surtidores_</w:t>
+            </w:r>
+            <w:proofErr w:type="gramStart"/>
+            <w:r>
+              <w:rPr>
+                <w:rFonts w:ascii="Times New Roman" w:hAnsi="Times New Roman" w:cs="Times New Roman"/>
+                <w:sz w:val="24"/>
+                <w:szCs w:val="24"/>
+              </w:rPr>
+              <w:t>inactivos</w:t>
+            </w:r>
+            <w:proofErr w:type="spellEnd"/>
+            <w:r>
+              <w:rPr>
+                <w:rFonts w:ascii="Times New Roman" w:hAnsi="Times New Roman" w:cs="Times New Roman"/>
+                <w:sz w:val="24"/>
+                <w:szCs w:val="24"/>
+              </w:rPr>
+              <w:t>(</w:t>
+            </w:r>
+            <w:proofErr w:type="spellStart"/>
+            <w:proofErr w:type="gramEnd"/>
+            <w:r>
+              <w:rPr>
+                <w:rFonts w:ascii="Times New Roman" w:hAnsi="Times New Roman" w:cs="Times New Roman"/>
+                <w:sz w:val="24"/>
+                <w:szCs w:val="24"/>
+              </w:rPr>
+              <w:t>int</w:t>
+            </w:r>
+            <w:proofErr w:type="spellEnd"/>
+            <w:r>
+              <w:rPr>
+                <w:rFonts w:ascii="Times New Roman" w:hAnsi="Times New Roman" w:cs="Times New Roman"/>
+                <w:sz w:val="24"/>
+                <w:szCs w:val="24"/>
+              </w:rPr>
+              <w:t xml:space="preserve"> </w:t>
+            </w:r>
+            <w:proofErr w:type="spellStart"/>
+            <w:r>
+              <w:rPr>
+                <w:rFonts w:ascii="Times New Roman" w:hAnsi="Times New Roman" w:cs="Times New Roman"/>
+                <w:sz w:val="24"/>
+                <w:szCs w:val="24"/>
+              </w:rPr>
+              <w:t>codigoEstacion</w:t>
+            </w:r>
+            <w:proofErr w:type="spellEnd"/>
+            <w:r>
+              <w:rPr>
+                <w:rFonts w:ascii="Times New Roman" w:hAnsi="Times New Roman" w:cs="Times New Roman"/>
+                <w:sz w:val="24"/>
+                <w:szCs w:val="24"/>
+              </w:rPr>
+              <w:t>);</w:t>
+            </w:r>
+          </w:p>
+          <w:p>
+            <w:pPr>
+              <w:spacing w:line="360" w:lineRule="auto"/>
+              <w:rPr>
+                <w:rFonts w:ascii="Times New Roman" w:hAnsi="Times New Roman" w:cs="Times New Roman"/>
+                <w:sz w:val="24"/>
+                <w:szCs w:val="24"/>
+              </w:rPr>
+            </w:pPr>
+            <w:r>
+              <w:rPr>
+                <w:rFonts w:ascii="Times New Roman" w:hAnsi="Times New Roman" w:cs="Times New Roman"/>
+                <w:sz w:val="24"/>
+                <w:szCs w:val="24"/>
+              </w:rPr>
+              <w:t xml:space="preserve">+ </w:t>
+            </w:r>
+            <w:proofErr w:type="spellStart"/>
+            <w:r>
+              <w:rPr>
+                <w:rFonts w:ascii="Times New Roman" w:hAnsi="Times New Roman" w:cs="Times New Roman"/>
+                <w:sz w:val="24"/>
+                <w:szCs w:val="24"/>
+              </w:rPr>
+              <w:t>bool</w:t>
+            </w:r>
+            <w:proofErr w:type="spellEnd"/>
+            <w:r>
+              <w:rPr>
+                <w:rFonts w:ascii="Times New Roman" w:hAnsi="Times New Roman" w:cs="Times New Roman"/>
+                <w:sz w:val="24"/>
+                <w:szCs w:val="24"/>
+              </w:rPr>
+              <w:t xml:space="preserve"> </w:t>
+            </w:r>
+            <w:proofErr w:type="spellStart"/>
+            <w:r>
+              <w:rPr>
+                <w:rFonts w:ascii="Times New Roman" w:hAnsi="Times New Roman" w:cs="Times New Roman"/>
+                <w:sz w:val="24"/>
+                <w:szCs w:val="24"/>
+              </w:rPr>
+              <w:t>verificar_surtidor_</w:t>
+            </w:r>
+            <w:proofErr w:type="gramStart"/>
+            <w:r>
+              <w:rPr>
+                <w:rFonts w:ascii="Times New Roman" w:hAnsi="Times New Roman" w:cs="Times New Roman"/>
+                <w:sz w:val="24"/>
+                <w:szCs w:val="24"/>
+              </w:rPr>
+              <w:t>activo</w:t>
+            </w:r>
+            <w:proofErr w:type="spellEnd"/>
+            <w:r>
+              <w:rPr>
+                <w:rFonts w:ascii="Times New Roman" w:hAnsi="Times New Roman" w:cs="Times New Roman"/>
+                <w:sz w:val="24"/>
+                <w:szCs w:val="24"/>
+              </w:rPr>
+              <w:t>(</w:t>
+            </w:r>
+            <w:proofErr w:type="spellStart"/>
+            <w:proofErr w:type="gramEnd"/>
+            <w:r>
+              <w:rPr>
+                <w:rFonts w:ascii="Times New Roman" w:hAnsi="Times New Roman" w:cs="Times New Roman"/>
+                <w:sz w:val="24"/>
+                <w:szCs w:val="24"/>
+              </w:rPr>
+              <w:t>int</w:t>
+            </w:r>
+            <w:proofErr w:type="spellEnd"/>
+            <w:r>
+              <w:rPr>
+                <w:rFonts w:ascii="Times New Roman" w:hAnsi="Times New Roman" w:cs="Times New Roman"/>
+                <w:sz w:val="24"/>
+                <w:szCs w:val="24"/>
+              </w:rPr>
+              <w:t xml:space="preserve"> </w:t>
+            </w:r>
+            <w:proofErr w:type="spellStart"/>
+            <w:r>
+              <w:rPr>
+                <w:rFonts w:ascii="Times New Roman" w:hAnsi="Times New Roman" w:cs="Times New Roman"/>
+                <w:sz w:val="24"/>
+                <w:szCs w:val="24"/>
+              </w:rPr>
+              <w:t>codigoSurtidor</w:t>
+            </w:r>
+            <w:proofErr w:type="spellEnd"/>
+            <w:r>
+              <w:rPr>
+                <w:rFonts w:ascii="Times New Roman" w:hAnsi="Times New Roman" w:cs="Times New Roman"/>
+                <w:sz w:val="24"/>
+                <w:szCs w:val="24"/>
+              </w:rPr>
+              <w:t>);</w:t>
+            </w:r>
+          </w:p>
+          <w:p>
+            <w:pPr>
+              <w:spacing w:line="360" w:lineRule="auto"/>
+              <w:rPr>
+                <w:rFonts w:ascii="Times New Roman" w:hAnsi="Times New Roman" w:cs="Times New Roman"/>
+                <w:sz w:val="24"/>
+                <w:szCs w:val="24"/>
+              </w:rPr>
+            </w:pPr>
+            <w:r>
+              <w:rPr>
+                <w:rFonts w:ascii="Times New Roman" w:hAnsi="Times New Roman" w:cs="Times New Roman"/>
+                <w:sz w:val="24"/>
+                <w:szCs w:val="24"/>
+              </w:rPr>
+              <w:t xml:space="preserve">+ </w:t>
+            </w:r>
+            <w:proofErr w:type="spellStart"/>
+            <w:r>
+              <w:rPr>
+                <w:rFonts w:ascii="Times New Roman" w:hAnsi="Times New Roman" w:cs="Times New Roman"/>
+                <w:sz w:val="24"/>
+                <w:szCs w:val="24"/>
+              </w:rPr>
+              <w:t>void</w:t>
+            </w:r>
+            <w:proofErr w:type="spellEnd"/>
+            <w:r>
+              <w:rPr>
+                <w:rFonts w:ascii="Times New Roman" w:hAnsi="Times New Roman" w:cs="Times New Roman"/>
+                <w:sz w:val="24"/>
+                <w:szCs w:val="24"/>
+              </w:rPr>
+              <w:t xml:space="preserve"> </w:t>
+            </w:r>
+            <w:proofErr w:type="spellStart"/>
+            <w:r>
+              <w:rPr>
+                <w:rFonts w:ascii="Times New Roman" w:hAnsi="Times New Roman" w:cs="Times New Roman"/>
+                <w:sz w:val="24"/>
+                <w:szCs w:val="24"/>
+              </w:rPr>
+              <w:t>activar_desactivar_</w:t>
+            </w:r>
+            <w:proofErr w:type="gramStart"/>
+            <w:r>
+              <w:rPr>
+                <w:rFonts w:ascii="Times New Roman" w:hAnsi="Times New Roman" w:cs="Times New Roman"/>
+                <w:sz w:val="24"/>
+                <w:szCs w:val="24"/>
+              </w:rPr>
+              <w:t>surtidor</w:t>
+            </w:r>
+            <w:proofErr w:type="spellEnd"/>
+            <w:r>
+              <w:rPr>
+                <w:rFonts w:ascii="Times New Roman" w:hAnsi="Times New Roman" w:cs="Times New Roman"/>
+                <w:sz w:val="24"/>
+                <w:szCs w:val="24"/>
+              </w:rPr>
+              <w:t>(</w:t>
+            </w:r>
+            <w:proofErr w:type="gramEnd"/>
+            <w:r>
+              <w:rPr>
+                <w:rFonts w:ascii="Times New Roman" w:hAnsi="Times New Roman" w:cs="Times New Roman"/>
+                <w:sz w:val="24"/>
+                <w:szCs w:val="24"/>
+              </w:rPr>
+              <w:t>);</w:t>
+            </w:r>
+          </w:p>
+          <w:p>
+            <w:pPr>
+              <w:spacing w:line="360" w:lineRule="auto"/>
+              <w:rPr>
+                <w:rFonts w:ascii="Times New Roman" w:hAnsi="Times New Roman" w:cs="Times New Roman"/>
+                <w:sz w:val="24"/>
+                <w:szCs w:val="24"/>
+              </w:rPr>
+            </w:pPr>
+            <w:r>
+              <w:rPr>
+                <w:rFonts w:ascii="Times New Roman" w:hAnsi="Times New Roman" w:cs="Times New Roman"/>
+                <w:sz w:val="24"/>
+                <w:szCs w:val="24"/>
+              </w:rPr>
+              <w:t xml:space="preserve">+ </w:t>
+            </w:r>
+            <w:proofErr w:type="spellStart"/>
+            <w:r>
+              <w:rPr>
+                <w:rFonts w:ascii="Times New Roman" w:hAnsi="Times New Roman" w:cs="Times New Roman"/>
+                <w:sz w:val="24"/>
+                <w:szCs w:val="24"/>
+              </w:rPr>
+              <w:t>void</w:t>
+            </w:r>
+            <w:proofErr w:type="spellEnd"/>
+            <w:r>
+              <w:rPr>
+                <w:rFonts w:ascii="Times New Roman" w:hAnsi="Times New Roman" w:cs="Times New Roman"/>
+                <w:sz w:val="24"/>
+                <w:szCs w:val="24"/>
+              </w:rPr>
+              <w:t xml:space="preserve"> </w:t>
+            </w:r>
+            <w:proofErr w:type="spellStart"/>
+            <w:r>
+              <w:rPr>
+                <w:rFonts w:ascii="Times New Roman" w:hAnsi="Times New Roman" w:cs="Times New Roman"/>
+                <w:sz w:val="24"/>
+                <w:szCs w:val="24"/>
+              </w:rPr>
+              <w:t>asignar_precios_por_</w:t>
+            </w:r>
+            <w:proofErr w:type="gramStart"/>
+            <w:r>
+              <w:rPr>
+                <w:rFonts w:ascii="Times New Roman" w:hAnsi="Times New Roman" w:cs="Times New Roman"/>
+                <w:sz w:val="24"/>
+                <w:szCs w:val="24"/>
+              </w:rPr>
+              <w:t>region</w:t>
+            </w:r>
+            <w:proofErr w:type="spellEnd"/>
+            <w:r>
+              <w:rPr>
+                <w:rFonts w:ascii="Times New Roman" w:hAnsi="Times New Roman" w:cs="Times New Roman"/>
+                <w:sz w:val="24"/>
+                <w:szCs w:val="24"/>
+              </w:rPr>
+              <w:t>(</w:t>
+            </w:r>
+            <w:proofErr w:type="gramEnd"/>
+            <w:r>
+              <w:rPr>
+                <w:rFonts w:ascii="Times New Roman" w:hAnsi="Times New Roman" w:cs="Times New Roman"/>
+                <w:sz w:val="24"/>
+                <w:szCs w:val="24"/>
+              </w:rPr>
+              <w:t>);</w:t>
+            </w:r>
+          </w:p>
+          <w:p>
+            <w:pPr>
+              <w:spacing w:line="360" w:lineRule="auto"/>
+              <w:rPr>
+                <w:rFonts w:ascii="Times New Roman" w:hAnsi="Times New Roman" w:cs="Times New Roman"/>
+                <w:sz w:val="24"/>
+                <w:szCs w:val="24"/>
+              </w:rPr>
+            </w:pPr>
+            <w:r>
+              <w:rPr>
+                <w:rFonts w:ascii="Times New Roman" w:hAnsi="Times New Roman" w:cs="Times New Roman"/>
+                <w:sz w:val="24"/>
+                <w:szCs w:val="24"/>
+              </w:rPr>
+              <w:t xml:space="preserve">+ </w:t>
+            </w:r>
+            <w:proofErr w:type="spellStart"/>
+            <w:r>
+              <w:rPr>
+                <w:rFonts w:ascii="Times New Roman" w:hAnsi="Times New Roman" w:cs="Times New Roman"/>
+                <w:sz w:val="24"/>
+                <w:szCs w:val="24"/>
+              </w:rPr>
+              <w:t>bool</w:t>
+            </w:r>
+            <w:proofErr w:type="spellEnd"/>
+            <w:r>
+              <w:rPr>
+                <w:rFonts w:ascii="Times New Roman" w:hAnsi="Times New Roman" w:cs="Times New Roman"/>
+                <w:sz w:val="24"/>
+                <w:szCs w:val="24"/>
+              </w:rPr>
+              <w:t xml:space="preserve"> </w:t>
+            </w:r>
+            <w:proofErr w:type="spellStart"/>
+            <w:r>
+              <w:rPr>
+                <w:rFonts w:ascii="Times New Roman" w:hAnsi="Times New Roman" w:cs="Times New Roman"/>
+                <w:sz w:val="24"/>
+                <w:szCs w:val="24"/>
+              </w:rPr>
+              <w:t>verificar_precios_</w:t>
+            </w:r>
+            <w:proofErr w:type="gramStart"/>
+            <w:r>
+              <w:rPr>
+                <w:rFonts w:ascii="Times New Roman" w:hAnsi="Times New Roman" w:cs="Times New Roman"/>
+                <w:sz w:val="24"/>
+                <w:szCs w:val="24"/>
+              </w:rPr>
+              <w:t>region</w:t>
+            </w:r>
+            <w:proofErr w:type="spellEnd"/>
+            <w:r>
+              <w:rPr>
+                <w:rFonts w:ascii="Times New Roman" w:hAnsi="Times New Roman" w:cs="Times New Roman"/>
+                <w:sz w:val="24"/>
+                <w:szCs w:val="24"/>
+              </w:rPr>
+              <w:t>(</w:t>
+            </w:r>
+            <w:proofErr w:type="spellStart"/>
+            <w:proofErr w:type="gramEnd"/>
+            <w:r>
+              <w:rPr>
+                <w:rFonts w:ascii="Times New Roman" w:hAnsi="Times New Roman" w:cs="Times New Roman"/>
+                <w:sz w:val="24"/>
+                <w:szCs w:val="24"/>
+              </w:rPr>
+              <w:t>const</w:t>
+            </w:r>
+            <w:proofErr w:type="spellEnd"/>
+            <w:r>
+              <w:rPr>
+                <w:rFonts w:ascii="Times New Roman" w:hAnsi="Times New Roman" w:cs="Times New Roman"/>
+                <w:sz w:val="24"/>
+                <w:szCs w:val="24"/>
+              </w:rPr>
+              <w:t xml:space="preserve"> </w:t>
+            </w:r>
+            <w:proofErr w:type="spellStart"/>
+            <w:r>
+              <w:rPr>
+                <w:rFonts w:ascii="Times New Roman" w:hAnsi="Times New Roman" w:cs="Times New Roman"/>
+                <w:sz w:val="24"/>
+                <w:szCs w:val="24"/>
+              </w:rPr>
+              <w:t>string</w:t>
+            </w:r>
+            <w:proofErr w:type="spellEnd"/>
+            <w:r>
+              <w:rPr>
+                <w:rFonts w:ascii="Times New Roman" w:hAnsi="Times New Roman" w:cs="Times New Roman"/>
+                <w:sz w:val="24"/>
+                <w:szCs w:val="24"/>
+              </w:rPr>
+              <w:t xml:space="preserve">&amp; </w:t>
+            </w:r>
+            <w:proofErr w:type="spellStart"/>
+            <w:r>
+              <w:rPr>
+                <w:rFonts w:ascii="Times New Roman" w:hAnsi="Times New Roman" w:cs="Times New Roman"/>
+                <w:sz w:val="24"/>
+                <w:szCs w:val="24"/>
+              </w:rPr>
+              <w:t>region</w:t>
+            </w:r>
+            <w:proofErr w:type="spellEnd"/>
+            <w:r>
+              <w:rPr>
+                <w:rFonts w:ascii="Times New Roman" w:hAnsi="Times New Roman" w:cs="Times New Roman"/>
+                <w:sz w:val="24"/>
+                <w:szCs w:val="24"/>
+              </w:rPr>
+              <w:t xml:space="preserve">, </w:t>
+            </w:r>
+            <w:proofErr w:type="spellStart"/>
+            <w:r>
+              <w:rPr>
+                <w:rFonts w:ascii="Times New Roman" w:hAnsi="Times New Roman" w:cs="Times New Roman"/>
+                <w:sz w:val="24"/>
+                <w:szCs w:val="24"/>
+              </w:rPr>
+              <w:t>int</w:t>
+            </w:r>
+            <w:proofErr w:type="spellEnd"/>
+            <w:r>
+              <w:rPr>
+                <w:rFonts w:ascii="Times New Roman" w:hAnsi="Times New Roman" w:cs="Times New Roman"/>
+                <w:sz w:val="24"/>
+                <w:szCs w:val="24"/>
+              </w:rPr>
+              <w:t>&amp;</w:t>
+            </w:r>
+            <w:r>
+              <w:rPr>
+                <w:rFonts w:ascii="Times New Roman" w:hAnsi="Times New Roman" w:cs="Times New Roman"/>
+                <w:sz w:val="24"/>
+                <w:szCs w:val="24"/>
+              </w:rPr>
+              <w:t xml:space="preserve"> </w:t>
+            </w:r>
+            <w:proofErr w:type="spellStart"/>
+            <w:r>
+              <w:rPr>
+                <w:rFonts w:ascii="Times New Roman" w:hAnsi="Times New Roman" w:cs="Times New Roman"/>
+                <w:sz w:val="24"/>
+                <w:szCs w:val="24"/>
+              </w:rPr>
+              <w:t>precioRegular</w:t>
+            </w:r>
+            <w:proofErr w:type="spellEnd"/>
+            <w:r>
+              <w:rPr>
+                <w:rFonts w:ascii="Times New Roman" w:hAnsi="Times New Roman" w:cs="Times New Roman"/>
+                <w:sz w:val="24"/>
+                <w:szCs w:val="24"/>
+              </w:rPr>
+              <w:t xml:space="preserve">, </w:t>
+            </w:r>
+            <w:proofErr w:type="spellStart"/>
+            <w:r>
+              <w:rPr>
+                <w:rFonts w:ascii="Times New Roman" w:hAnsi="Times New Roman" w:cs="Times New Roman"/>
+                <w:sz w:val="24"/>
+                <w:szCs w:val="24"/>
+              </w:rPr>
+              <w:t>int</w:t>
+            </w:r>
+            <w:proofErr w:type="spellEnd"/>
+            <w:r>
+              <w:rPr>
+                <w:rFonts w:ascii="Times New Roman" w:hAnsi="Times New Roman" w:cs="Times New Roman"/>
+                <w:sz w:val="24"/>
+                <w:szCs w:val="24"/>
+              </w:rPr>
+              <w:t xml:space="preserve">&amp; </w:t>
+            </w:r>
+            <w:proofErr w:type="spellStart"/>
+            <w:r>
+              <w:rPr>
+                <w:rFonts w:ascii="Times New Roman" w:hAnsi="Times New Roman" w:cs="Times New Roman"/>
+                <w:sz w:val="24"/>
+                <w:szCs w:val="24"/>
+              </w:rPr>
+              <w:t>precioPremium</w:t>
+            </w:r>
+            <w:proofErr w:type="spellEnd"/>
+            <w:r>
+              <w:rPr>
+                <w:rFonts w:ascii="Times New Roman" w:hAnsi="Times New Roman" w:cs="Times New Roman"/>
+                <w:sz w:val="24"/>
+                <w:szCs w:val="24"/>
+              </w:rPr>
+              <w:t xml:space="preserve">, </w:t>
+            </w:r>
+            <w:proofErr w:type="spellStart"/>
+            <w:r>
+              <w:rPr>
+                <w:rFonts w:ascii="Times New Roman" w:hAnsi="Times New Roman" w:cs="Times New Roman"/>
+                <w:sz w:val="24"/>
+                <w:szCs w:val="24"/>
+              </w:rPr>
+              <w:t>int</w:t>
+            </w:r>
+            <w:proofErr w:type="spellEnd"/>
+            <w:r>
+              <w:rPr>
+                <w:rFonts w:ascii="Times New Roman" w:hAnsi="Times New Roman" w:cs="Times New Roman"/>
+                <w:sz w:val="24"/>
+                <w:szCs w:val="24"/>
+              </w:rPr>
+              <w:t xml:space="preserve">&amp; </w:t>
+            </w:r>
+            <w:proofErr w:type="spellStart"/>
+            <w:r>
+              <w:rPr>
+                <w:rFonts w:ascii="Times New Roman" w:hAnsi="Times New Roman" w:cs="Times New Roman"/>
+                <w:sz w:val="24"/>
+                <w:szCs w:val="24"/>
+              </w:rPr>
+              <w:t>precioEcoExtra</w:t>
+            </w:r>
+            <w:proofErr w:type="spellEnd"/>
+            <w:r>
+              <w:rPr>
+                <w:rFonts w:ascii="Times New Roman" w:hAnsi="Times New Roman" w:cs="Times New Roman"/>
+                <w:sz w:val="24"/>
+                <w:szCs w:val="24"/>
+              </w:rPr>
+              <w:t>);</w:t>
+            </w:r>
+          </w:p>
+          <w:p>
+            <w:pPr>
+              <w:spacing w:line="360" w:lineRule="auto"/>
+              <w:rPr>
+                <w:rFonts w:ascii="Times New Roman" w:hAnsi="Times New Roman" w:cs="Times New Roman"/>
+                <w:sz w:val="24"/>
+                <w:szCs w:val="24"/>
+              </w:rPr>
+            </w:pPr>
+            <w:r>
+              <w:rPr>
+                <w:rFonts w:ascii="Times New Roman" w:hAnsi="Times New Roman" w:cs="Times New Roman"/>
+                <w:sz w:val="24"/>
+                <w:szCs w:val="24"/>
+              </w:rPr>
+              <w:t xml:space="preserve">+ </w:t>
+            </w:r>
+            <w:proofErr w:type="spellStart"/>
+            <w:r>
+              <w:rPr>
+                <w:rFonts w:ascii="Times New Roman" w:hAnsi="Times New Roman" w:cs="Times New Roman"/>
+                <w:sz w:val="24"/>
+                <w:szCs w:val="24"/>
+              </w:rPr>
+              <w:t>double</w:t>
+            </w:r>
+            <w:proofErr w:type="spellEnd"/>
+            <w:r>
+              <w:rPr>
+                <w:rFonts w:ascii="Times New Roman" w:hAnsi="Times New Roman" w:cs="Times New Roman"/>
+                <w:sz w:val="24"/>
+                <w:szCs w:val="24"/>
+              </w:rPr>
+              <w:t xml:space="preserve"> </w:t>
+            </w:r>
+            <w:proofErr w:type="spellStart"/>
+            <w:r>
+              <w:rPr>
+                <w:rFonts w:ascii="Times New Roman" w:hAnsi="Times New Roman" w:cs="Times New Roman"/>
+                <w:sz w:val="24"/>
+                <w:szCs w:val="24"/>
+              </w:rPr>
+              <w:t>obtener_precio_por_</w:t>
+            </w:r>
+            <w:proofErr w:type="gramStart"/>
+            <w:r>
+              <w:rPr>
+                <w:rFonts w:ascii="Times New Roman" w:hAnsi="Times New Roman" w:cs="Times New Roman"/>
+                <w:sz w:val="24"/>
+                <w:szCs w:val="24"/>
+              </w:rPr>
+              <w:t>categoria</w:t>
+            </w:r>
+            <w:proofErr w:type="spellEnd"/>
+            <w:r>
+              <w:rPr>
+                <w:rFonts w:ascii="Times New Roman" w:hAnsi="Times New Roman" w:cs="Times New Roman"/>
+                <w:sz w:val="24"/>
+                <w:szCs w:val="24"/>
+              </w:rPr>
+              <w:t>(</w:t>
+            </w:r>
+            <w:proofErr w:type="spellStart"/>
+            <w:proofErr w:type="gramEnd"/>
+            <w:r>
+              <w:rPr>
+                <w:rFonts w:ascii="Times New Roman" w:hAnsi="Times New Roman" w:cs="Times New Roman"/>
+                <w:sz w:val="24"/>
+                <w:szCs w:val="24"/>
+              </w:rPr>
+              <w:t>const</w:t>
+            </w:r>
+            <w:proofErr w:type="spellEnd"/>
+            <w:r>
+              <w:rPr>
+                <w:rFonts w:ascii="Times New Roman" w:hAnsi="Times New Roman" w:cs="Times New Roman"/>
+                <w:sz w:val="24"/>
+                <w:szCs w:val="24"/>
+              </w:rPr>
+              <w:t xml:space="preserve"> </w:t>
+            </w:r>
+            <w:proofErr w:type="spellStart"/>
+            <w:r>
+              <w:rPr>
+                <w:rFonts w:ascii="Times New Roman" w:hAnsi="Times New Roman" w:cs="Times New Roman"/>
+                <w:sz w:val="24"/>
+                <w:szCs w:val="24"/>
+              </w:rPr>
+              <w:t>string</w:t>
+            </w:r>
+            <w:proofErr w:type="spellEnd"/>
+            <w:r>
+              <w:rPr>
+                <w:rFonts w:ascii="Times New Roman" w:hAnsi="Times New Roman" w:cs="Times New Roman"/>
+                <w:sz w:val="24"/>
+                <w:szCs w:val="24"/>
+              </w:rPr>
+              <w:t xml:space="preserve">&amp; </w:t>
+            </w:r>
+            <w:proofErr w:type="spellStart"/>
+            <w:r>
+              <w:rPr>
+                <w:rFonts w:ascii="Times New Roman" w:hAnsi="Times New Roman" w:cs="Times New Roman"/>
+                <w:sz w:val="24"/>
+                <w:szCs w:val="24"/>
+              </w:rPr>
+              <w:t>linea</w:t>
+            </w:r>
+            <w:proofErr w:type="spellEnd"/>
+            <w:r>
+              <w:rPr>
+                <w:rFonts w:ascii="Times New Roman" w:hAnsi="Times New Roman" w:cs="Times New Roman"/>
+                <w:sz w:val="24"/>
+                <w:szCs w:val="24"/>
+              </w:rPr>
+              <w:t xml:space="preserve">, </w:t>
+            </w:r>
+            <w:proofErr w:type="spellStart"/>
+            <w:r>
+              <w:rPr>
+                <w:rFonts w:ascii="Times New Roman" w:hAnsi="Times New Roman" w:cs="Times New Roman"/>
+                <w:sz w:val="24"/>
+                <w:szCs w:val="24"/>
+              </w:rPr>
+              <w:t>const</w:t>
+            </w:r>
+            <w:proofErr w:type="spellEnd"/>
+            <w:r>
+              <w:rPr>
+                <w:rFonts w:ascii="Times New Roman" w:hAnsi="Times New Roman" w:cs="Times New Roman"/>
+                <w:sz w:val="24"/>
+                <w:szCs w:val="24"/>
+              </w:rPr>
+              <w:t xml:space="preserve"> </w:t>
+            </w:r>
+            <w:proofErr w:type="spellStart"/>
+            <w:r>
+              <w:rPr>
+                <w:rFonts w:ascii="Times New Roman" w:hAnsi="Times New Roman" w:cs="Times New Roman"/>
+                <w:sz w:val="24"/>
+                <w:szCs w:val="24"/>
+              </w:rPr>
+              <w:t>string</w:t>
+            </w:r>
+            <w:proofErr w:type="spellEnd"/>
+            <w:r>
+              <w:rPr>
+                <w:rFonts w:ascii="Times New Roman" w:hAnsi="Times New Roman" w:cs="Times New Roman"/>
+                <w:sz w:val="24"/>
+                <w:szCs w:val="24"/>
+              </w:rPr>
+              <w:t xml:space="preserve">&amp; </w:t>
+            </w:r>
+            <w:proofErr w:type="spellStart"/>
+            <w:r>
+              <w:rPr>
+                <w:rFonts w:ascii="Times New Roman" w:hAnsi="Times New Roman" w:cs="Times New Roman"/>
+                <w:sz w:val="24"/>
+                <w:szCs w:val="24"/>
+              </w:rPr>
+              <w:t>categoria</w:t>
+            </w:r>
+            <w:proofErr w:type="spellEnd"/>
+            <w:r>
+              <w:rPr>
+                <w:rFonts w:ascii="Times New Roman" w:hAnsi="Times New Roman" w:cs="Times New Roman"/>
+                <w:sz w:val="24"/>
+                <w:szCs w:val="24"/>
+              </w:rPr>
+              <w:t>);</w:t>
+            </w:r>
+          </w:p>
+          <w:p>
+            <w:pPr>
+              <w:spacing w:line="360" w:lineRule="auto"/>
+              <w:rPr>
+                <w:rFonts w:ascii="Times New Roman" w:hAnsi="Times New Roman" w:cs="Times New Roman"/>
+                <w:sz w:val="24"/>
+                <w:szCs w:val="24"/>
+                <w:lang w:val="es-ES"/>
+              </w:rPr>
+            </w:pPr>
+            <w:r>
+              <w:rPr>
+                <w:rFonts w:ascii="Times New Roman" w:hAnsi="Times New Roman" w:cs="Times New Roman"/>
+                <w:sz w:val="24"/>
+                <w:szCs w:val="24"/>
+              </w:rPr>
+              <w:t xml:space="preserve">+ </w:t>
+            </w:r>
+            <w:proofErr w:type="spellStart"/>
+            <w:r>
+              <w:rPr>
+                <w:rFonts w:ascii="Times New Roman" w:hAnsi="Times New Roman" w:cs="Times New Roman"/>
+                <w:sz w:val="24"/>
+                <w:szCs w:val="24"/>
+              </w:rPr>
+              <w:t>void</w:t>
+            </w:r>
+            <w:proofErr w:type="spellEnd"/>
+            <w:r>
+              <w:rPr>
+                <w:rFonts w:ascii="Times New Roman" w:hAnsi="Times New Roman" w:cs="Times New Roman"/>
+                <w:sz w:val="24"/>
+                <w:szCs w:val="24"/>
+              </w:rPr>
+              <w:t xml:space="preserve"> </w:t>
+            </w:r>
+            <w:proofErr w:type="spellStart"/>
+            <w:r>
+              <w:rPr>
+                <w:rFonts w:ascii="Times New Roman" w:hAnsi="Times New Roman" w:cs="Times New Roman"/>
+                <w:sz w:val="24"/>
+                <w:szCs w:val="24"/>
+              </w:rPr>
+              <w:t>reportar_ventas_por_</w:t>
+            </w:r>
+            <w:proofErr w:type="gramStart"/>
+            <w:r>
+              <w:rPr>
+                <w:rFonts w:ascii="Times New Roman" w:hAnsi="Times New Roman" w:cs="Times New Roman"/>
+                <w:sz w:val="24"/>
+                <w:szCs w:val="24"/>
+              </w:rPr>
+              <w:t>categoria</w:t>
+            </w:r>
+            <w:proofErr w:type="spellEnd"/>
+            <w:r>
+              <w:rPr>
+                <w:rFonts w:ascii="Times New Roman" w:hAnsi="Times New Roman" w:cs="Times New Roman"/>
+                <w:sz w:val="24"/>
+                <w:szCs w:val="24"/>
+              </w:rPr>
+              <w:t>(</w:t>
+            </w:r>
+            <w:proofErr w:type="spellStart"/>
+            <w:proofErr w:type="gramEnd"/>
+            <w:r>
+              <w:rPr>
+                <w:rFonts w:ascii="Times New Roman" w:hAnsi="Times New Roman" w:cs="Times New Roman"/>
+                <w:sz w:val="24"/>
+                <w:szCs w:val="24"/>
+              </w:rPr>
+              <w:t>int</w:t>
+            </w:r>
+            <w:proofErr w:type="spellEnd"/>
+            <w:r>
+              <w:rPr>
+                <w:rFonts w:ascii="Times New Roman" w:hAnsi="Times New Roman" w:cs="Times New Roman"/>
+                <w:sz w:val="24"/>
+                <w:szCs w:val="24"/>
+              </w:rPr>
+              <w:t xml:space="preserve"> </w:t>
+            </w:r>
+            <w:proofErr w:type="spellStart"/>
+            <w:r>
+              <w:rPr>
+                <w:rFonts w:ascii="Times New Roman" w:hAnsi="Times New Roman" w:cs="Times New Roman"/>
+                <w:sz w:val="24"/>
+                <w:szCs w:val="24"/>
+              </w:rPr>
+              <w:t>estacionCodigo</w:t>
+            </w:r>
+            <w:proofErr w:type="spellEnd"/>
+            <w:r>
+              <w:rPr>
+                <w:rFonts w:ascii="Times New Roman" w:hAnsi="Times New Roman" w:cs="Times New Roman"/>
+                <w:sz w:val="24"/>
+                <w:szCs w:val="24"/>
+              </w:rPr>
+              <w:t>);</w:t>
+            </w:r>
+            <w:r>
+              <w:rPr>
+                <w:rFonts w:ascii="Times New Roman" w:hAnsi="Times New Roman" w:cs="Times New Roman"/>
+                <w:sz w:val="24"/>
+                <w:szCs w:val="24"/>
+              </w:rPr>
+              <w:t xml:space="preserve"> </w:t>
+            </w:r>
+          </w:p>
+        </w:tc>
+      </w:tr>
+    </w:tbl>
+    <w:p>
+      <w:pPr>
+        <w:pStyle w:val="Prrafodelista"/>
+        <w:spacing w:line="360" w:lineRule="auto"/>
+        <w:rPr>
+          <w:rFonts w:ascii="Times New Roman" w:hAnsi="Times New Roman" w:cs="Times New Roman"/>
+          <w:b/>
+          <w:bCs/>
+          <w:sz w:val="24"/>
+          <w:szCs w:val="24"/>
+        </w:rPr>
+      </w:pPr>
+      <w:r>
+        <w:rPr>
+          <w:rFonts w:ascii="Times New Roman" w:hAnsi="Times New Roman" w:cs="Times New Roman"/>
+          <w:b/>
+          <w:bCs/>
+          <w:sz w:val="24"/>
+          <w:szCs w:val="24"/>
+        </w:rPr>
+        <w:t>C.  Al</w:t>
+      </w:r>
+      <w:r>
+        <w:rPr>
+          <w:rFonts w:ascii="Times New Roman" w:hAnsi="Times New Roman" w:cs="Times New Roman"/>
+          <w:b/>
+          <w:bCs/>
+          <w:sz w:val="24"/>
+          <w:szCs w:val="24"/>
+        </w:rPr>
+        <w:t>goritmos</w:t>
+      </w:r>
+      <w:r>
+        <w:rPr>
+          <w:rFonts w:ascii="Times New Roman" w:hAnsi="Times New Roman" w:cs="Times New Roman"/>
+          <w:b/>
+          <w:bCs/>
+          <w:sz w:val="24"/>
+          <w:szCs w:val="24"/>
+        </w:rPr>
+        <w:t xml:space="preserve"> implementados debidamente </w:t>
+      </w:r>
+      <w:proofErr w:type="spellStart"/>
+      <w:r>
+        <w:rPr>
+          <w:rFonts w:ascii="Times New Roman" w:hAnsi="Times New Roman" w:cs="Times New Roman"/>
+          <w:b/>
+          <w:bCs/>
+          <w:sz w:val="24"/>
+          <w:szCs w:val="24"/>
+        </w:rPr>
+        <w:t>intra-documentados</w:t>
+      </w:r>
+      <w:proofErr w:type="spellEnd"/>
+      <w:r>
+        <w:rPr>
+          <w:rFonts w:ascii="Times New Roman" w:hAnsi="Times New Roman" w:cs="Times New Roman"/>
+          <w:b/>
+          <w:bCs/>
+          <w:sz w:val="24"/>
+          <w:szCs w:val="24"/>
+        </w:rPr>
+        <w:t>. (diagrama de clase)</w:t>
+      </w:r>
+      <w:r>
+        <w:rPr>
+          <w:rFonts w:ascii="Times New Roman" w:hAnsi="Times New Roman" w:cs="Times New Roman"/>
+          <w:b/>
+          <w:bCs/>
+          <w:sz w:val="24"/>
+          <w:szCs w:val="24"/>
+        </w:rPr>
+        <w:br/>
+      </w:r>
+      <w:r>
+        <w:rPr>
+          <w:rFonts w:ascii="Times New Roman" w:hAnsi="Times New Roman" w:cs="Times New Roman"/>
+          <w:b/>
+          <w:bCs/>
+          <w:sz w:val="24"/>
+          <w:szCs w:val="24"/>
+        </w:rPr>
+        <w:br/>
+      </w:r>
+      <w:r>
+        <w:rPr>
+          <w:rFonts w:ascii="Times New Roman" w:hAnsi="Times New Roman" w:cs="Times New Roman"/>
+          <w:b/>
+          <w:bCs/>
+          <w:sz w:val="24"/>
+          <w:szCs w:val="24"/>
+        </w:rPr>
+        <w:br/>
+      </w:r>
+      <w:r>
+        <w:rPr>
+          <w:rFonts w:ascii="Times New Roman" w:hAnsi="Times New Roman" w:cs="Times New Roman"/>
+          <w:b/>
+          <w:bCs/>
+          <w:sz w:val="24"/>
+          <w:szCs w:val="24"/>
+        </w:rPr>
+        <w:br/>
+      </w:r>
+    </w:p>
     <w:p>
       <w:pPr>
         <w:pStyle w:val="Prrafodelista"/>
@@ -4160,11 +6779,13 @@
           <w:sz w:val="24"/>
           <w:szCs w:val="24"/>
         </w:rPr>
-        <w:lastRenderedPageBreak/>
-        <w:t xml:space="preserve">Algoritmos implementados debidamente </w:t>
-      </w:r>
-      <w:proofErr w:type="spellStart"/>
-      <w:r>
+        <w:br w:type="page"/>
+      </w:r>
+    </w:p>
+    <w:p>
+      <w:pPr>
+        <w:pStyle w:val="Prrafodelista"/>
+        <w:spacing w:line="360" w:lineRule="auto"/>
         <w:rPr>
           <w:rFonts w:ascii="Times New Roman" w:hAnsi="Times New Roman" w:cs="Times New Roman"/>
           <w:b/>
@@ -4172,9 +6793,7 @@
           <w:sz w:val="24"/>
           <w:szCs w:val="24"/>
         </w:rPr>
-        <w:t>intra-documentados</w:t>
-      </w:r>
-      <w:proofErr w:type="spellEnd"/>
+      </w:pPr>
       <w:r>
         <w:rPr>
           <w:rFonts w:ascii="Times New Roman" w:hAnsi="Times New Roman" w:cs="Times New Roman"/>
@@ -4183,8 +6802,368 @@
           <w:sz w:val="24"/>
           <w:szCs w:val="24"/>
         </w:rPr>
-        <w:t>. (diagrama de clase)</w:t>
-      </w:r>
+        <w:lastRenderedPageBreak/>
+        <w:t>D.</w:t>
+      </w:r>
+      <w:r>
+        <w:rPr>
+          <w:rFonts w:ascii="Times New Roman" w:hAnsi="Times New Roman" w:cs="Times New Roman"/>
+          <w:b/>
+          <w:bCs/>
+          <w:sz w:val="24"/>
+          <w:szCs w:val="24"/>
+        </w:rPr>
+        <w:t xml:space="preserve"> Problemas</w:t>
+      </w:r>
+      <w:r>
+        <w:rPr>
+          <w:rFonts w:ascii="Times New Roman" w:hAnsi="Times New Roman" w:cs="Times New Roman"/>
+          <w:b/>
+          <w:bCs/>
+          <w:sz w:val="24"/>
+          <w:szCs w:val="24"/>
+        </w:rPr>
+        <w:t xml:space="preserve"> de desarrollo que afrontó.</w:t>
+      </w:r>
+      <w:r>
+        <w:rPr>
+          <w:rFonts w:ascii="Times New Roman" w:hAnsi="Times New Roman" w:cs="Times New Roman"/>
+          <w:b/>
+          <w:bCs/>
+          <w:sz w:val="24"/>
+          <w:szCs w:val="24"/>
+        </w:rPr>
+        <w:br/>
+      </w:r>
+      <w:r>
+        <w:rPr>
+          <w:rFonts w:ascii="Times New Roman" w:hAnsi="Times New Roman" w:cs="Times New Roman"/>
+          <w:sz w:val="24"/>
+          <w:szCs w:val="24"/>
+        </w:rPr>
+        <w:t>1. Implementación del menú en una sola clase</w:t>
+      </w:r>
+    </w:p>
+    <w:p>
+      <w:pPr>
+        <w:pStyle w:val="Prrafodelista"/>
+        <w:spacing w:line="360" w:lineRule="auto"/>
+        <w:rPr>
+          <w:rFonts w:ascii="Times New Roman" w:hAnsi="Times New Roman" w:cs="Times New Roman"/>
+          <w:sz w:val="24"/>
+          <w:szCs w:val="24"/>
+        </w:rPr>
+      </w:pPr>
+      <w:r>
+        <w:rPr>
+          <w:rFonts w:ascii="Times New Roman" w:hAnsi="Times New Roman" w:cs="Times New Roman"/>
+          <w:sz w:val="24"/>
+          <w:szCs w:val="24"/>
+        </w:rPr>
+        <w:t>Se decidi</w:t>
+      </w:r>
+      <w:r>
+        <w:rPr>
+          <w:rFonts w:ascii="Times New Roman" w:hAnsi="Times New Roman" w:cs="Times New Roman"/>
+          <w:sz w:val="24"/>
+          <w:szCs w:val="24"/>
+        </w:rPr>
+        <w:t>ó</w:t>
+      </w:r>
+      <w:r>
+        <w:rPr>
+          <w:rFonts w:ascii="Times New Roman" w:hAnsi="Times New Roman" w:cs="Times New Roman"/>
+          <w:sz w:val="24"/>
+          <w:szCs w:val="24"/>
+        </w:rPr>
+        <w:t xml:space="preserve"> mantener todo en una sola clase para simplificar el flujo de la aplicación</w:t>
+      </w:r>
+      <w:r>
+        <w:rPr>
+          <w:rFonts w:ascii="Times New Roman" w:hAnsi="Times New Roman" w:cs="Times New Roman"/>
+          <w:sz w:val="24"/>
+          <w:szCs w:val="24"/>
+        </w:rPr>
+        <w:t>, debido al menú y las múltiples opciones que el usuario podía seleccionar.</w:t>
+      </w:r>
+      <w:r>
+        <w:rPr>
+          <w:rFonts w:ascii="Times New Roman" w:hAnsi="Times New Roman" w:cs="Times New Roman"/>
+          <w:sz w:val="24"/>
+          <w:szCs w:val="24"/>
+        </w:rPr>
+        <w:br/>
+      </w:r>
+      <w:r>
+        <w:rPr>
+          <w:rFonts w:ascii="Times New Roman" w:hAnsi="Times New Roman" w:cs="Times New Roman"/>
+          <w:sz w:val="24"/>
+          <w:szCs w:val="24"/>
+        </w:rPr>
+        <w:t>2. Cálculo del monto</w:t>
+      </w:r>
+    </w:p>
+    <w:p>
+      <w:pPr>
+        <w:pStyle w:val="Prrafodelista"/>
+        <w:spacing w:line="360" w:lineRule="auto"/>
+        <w:rPr>
+          <w:rFonts w:ascii="Times New Roman" w:hAnsi="Times New Roman" w:cs="Times New Roman"/>
+          <w:sz w:val="24"/>
+          <w:szCs w:val="24"/>
+        </w:rPr>
+      </w:pPr>
+      <w:r>
+        <w:rPr>
+          <w:rFonts w:ascii="Times New Roman" w:hAnsi="Times New Roman" w:cs="Times New Roman"/>
+          <w:sz w:val="24"/>
+          <w:szCs w:val="24"/>
+        </w:rPr>
+        <w:t xml:space="preserve">No </w:t>
+      </w:r>
+      <w:r>
+        <w:rPr>
+          <w:rFonts w:ascii="Times New Roman" w:hAnsi="Times New Roman" w:cs="Times New Roman"/>
+          <w:sz w:val="24"/>
+          <w:szCs w:val="24"/>
+        </w:rPr>
+        <w:t xml:space="preserve">se </w:t>
+      </w:r>
+      <w:r>
+        <w:rPr>
+          <w:rFonts w:ascii="Times New Roman" w:hAnsi="Times New Roman" w:cs="Times New Roman"/>
+          <w:sz w:val="24"/>
+          <w:szCs w:val="24"/>
+        </w:rPr>
+        <w:t>logró</w:t>
+      </w:r>
+      <w:r>
+        <w:rPr>
+          <w:rFonts w:ascii="Times New Roman" w:hAnsi="Times New Roman" w:cs="Times New Roman"/>
+          <w:sz w:val="24"/>
+          <w:szCs w:val="24"/>
+        </w:rPr>
+        <w:t xml:space="preserve"> implementar un mecanismo para calcular el monto de cada venta</w:t>
+      </w:r>
+      <w:r>
+        <w:rPr>
+          <w:rFonts w:ascii="Times New Roman" w:hAnsi="Times New Roman" w:cs="Times New Roman"/>
+          <w:sz w:val="24"/>
+          <w:szCs w:val="24"/>
+        </w:rPr>
+        <w:t xml:space="preserve">, de esa manera afecta el </w:t>
+      </w:r>
+      <w:r>
+        <w:rPr>
+          <w:rFonts w:ascii="Times New Roman" w:hAnsi="Times New Roman" w:cs="Times New Roman"/>
+          <w:sz w:val="24"/>
+          <w:szCs w:val="24"/>
+        </w:rPr>
+        <w:t>registro</w:t>
+      </w:r>
+      <w:r>
+        <w:rPr>
+          <w:rFonts w:ascii="Times New Roman" w:hAnsi="Times New Roman" w:cs="Times New Roman"/>
+          <w:sz w:val="24"/>
+          <w:szCs w:val="24"/>
+        </w:rPr>
+        <w:t xml:space="preserve"> de</w:t>
+      </w:r>
+      <w:r>
+        <w:rPr>
+          <w:rFonts w:ascii="Times New Roman" w:hAnsi="Times New Roman" w:cs="Times New Roman"/>
+          <w:sz w:val="24"/>
+          <w:szCs w:val="24"/>
+        </w:rPr>
+        <w:t xml:space="preserve"> las transacciones</w:t>
+      </w:r>
+      <w:r>
+        <w:rPr>
+          <w:rFonts w:ascii="Times New Roman" w:hAnsi="Times New Roman" w:cs="Times New Roman"/>
+          <w:sz w:val="24"/>
+          <w:szCs w:val="24"/>
+        </w:rPr>
+        <w:t xml:space="preserve"> y el </w:t>
+      </w:r>
+      <w:r>
+        <w:rPr>
+          <w:rFonts w:ascii="Times New Roman" w:hAnsi="Times New Roman" w:cs="Times New Roman"/>
+          <w:sz w:val="24"/>
+          <w:szCs w:val="24"/>
+        </w:rPr>
+        <w:t>cálculo</w:t>
+      </w:r>
+      <w:r>
+        <w:rPr>
+          <w:rFonts w:ascii="Times New Roman" w:hAnsi="Times New Roman" w:cs="Times New Roman"/>
+          <w:sz w:val="24"/>
+          <w:szCs w:val="24"/>
+        </w:rPr>
+        <w:t xml:space="preserve"> del monto total en cada </w:t>
+      </w:r>
+      <w:r>
+        <w:rPr>
+          <w:rFonts w:ascii="Times New Roman" w:hAnsi="Times New Roman" w:cs="Times New Roman"/>
+          <w:sz w:val="24"/>
+          <w:szCs w:val="24"/>
+        </w:rPr>
+        <w:t>estación por categoría de combustible.</w:t>
+      </w:r>
+    </w:p>
+    <w:p>
+      <w:pPr>
+        <w:pStyle w:val="Prrafodelista"/>
+        <w:spacing w:line="360" w:lineRule="auto"/>
+        <w:rPr>
+          <w:rFonts w:ascii="Times New Roman" w:hAnsi="Times New Roman" w:cs="Times New Roman"/>
+          <w:sz w:val="24"/>
+          <w:szCs w:val="24"/>
+        </w:rPr>
+      </w:pPr>
+      <w:r>
+        <w:rPr>
+          <w:rFonts w:ascii="Times New Roman" w:hAnsi="Times New Roman" w:cs="Times New Roman"/>
+          <w:sz w:val="24"/>
+          <w:szCs w:val="24"/>
+        </w:rPr>
+        <w:t>3. Cálculo de litros vendidos y funcionalidad de fugas de combustible</w:t>
+      </w:r>
+    </w:p>
+    <w:p>
+      <w:pPr>
+        <w:pStyle w:val="Prrafodelista"/>
+        <w:spacing w:line="360" w:lineRule="auto"/>
+        <w:rPr>
+          <w:rFonts w:ascii="Times New Roman" w:hAnsi="Times New Roman" w:cs="Times New Roman"/>
+          <w:sz w:val="24"/>
+          <w:szCs w:val="24"/>
+        </w:rPr>
+      </w:pPr>
+      <w:r>
+        <w:rPr>
+          <w:rFonts w:ascii="Times New Roman" w:hAnsi="Times New Roman" w:cs="Times New Roman"/>
+          <w:sz w:val="24"/>
+          <w:szCs w:val="24"/>
+        </w:rPr>
+        <w:t xml:space="preserve">No </w:t>
+      </w:r>
+      <w:r>
+        <w:rPr>
+          <w:rFonts w:ascii="Times New Roman" w:hAnsi="Times New Roman" w:cs="Times New Roman"/>
+          <w:sz w:val="24"/>
+          <w:szCs w:val="24"/>
+        </w:rPr>
+        <w:t>se logr</w:t>
+      </w:r>
+      <w:r>
+        <w:rPr>
+          <w:rFonts w:ascii="Times New Roman" w:hAnsi="Times New Roman" w:cs="Times New Roman"/>
+          <w:sz w:val="24"/>
+          <w:szCs w:val="24"/>
+        </w:rPr>
+        <w:t>ó</w:t>
+      </w:r>
+      <w:r>
+        <w:rPr>
+          <w:rFonts w:ascii="Times New Roman" w:hAnsi="Times New Roman" w:cs="Times New Roman"/>
+          <w:sz w:val="24"/>
+          <w:szCs w:val="24"/>
+        </w:rPr>
+        <w:t xml:space="preserve"> </w:t>
+      </w:r>
+      <w:r>
+        <w:rPr>
+          <w:rFonts w:ascii="Times New Roman" w:hAnsi="Times New Roman" w:cs="Times New Roman"/>
+          <w:sz w:val="24"/>
+          <w:szCs w:val="24"/>
+        </w:rPr>
+        <w:t>calcular la cantidad de litros vendidos</w:t>
+      </w:r>
+      <w:r>
+        <w:rPr>
+          <w:rFonts w:ascii="Times New Roman" w:hAnsi="Times New Roman" w:cs="Times New Roman"/>
+          <w:sz w:val="24"/>
+          <w:szCs w:val="24"/>
+        </w:rPr>
+        <w:t xml:space="preserve"> de una </w:t>
+      </w:r>
+      <w:r>
+        <w:rPr>
+          <w:rFonts w:ascii="Times New Roman" w:hAnsi="Times New Roman" w:cs="Times New Roman"/>
+          <w:sz w:val="24"/>
+          <w:szCs w:val="24"/>
+        </w:rPr>
+        <w:t xml:space="preserve">estación, </w:t>
+      </w:r>
+      <w:r>
+        <w:rPr>
+          <w:rFonts w:ascii="Times New Roman" w:hAnsi="Times New Roman" w:cs="Times New Roman"/>
+          <w:sz w:val="24"/>
+          <w:szCs w:val="24"/>
+        </w:rPr>
+        <w:t>lo</w:t>
+      </w:r>
+      <w:r>
+        <w:rPr>
+          <w:rFonts w:ascii="Times New Roman" w:hAnsi="Times New Roman" w:cs="Times New Roman"/>
+          <w:sz w:val="24"/>
+          <w:szCs w:val="24"/>
+        </w:rPr>
+        <w:t xml:space="preserve"> que limita</w:t>
+      </w:r>
+      <w:r>
+        <w:rPr>
+          <w:rFonts w:ascii="Times New Roman" w:hAnsi="Times New Roman" w:cs="Times New Roman"/>
+          <w:sz w:val="24"/>
+          <w:szCs w:val="24"/>
+        </w:rPr>
+        <w:t xml:space="preserve"> el poder calcular los litros vendidos en toda la red y a</w:t>
+      </w:r>
+      <w:r>
+        <w:rPr>
+          <w:rFonts w:ascii="Times New Roman" w:hAnsi="Times New Roman" w:cs="Times New Roman"/>
+          <w:sz w:val="24"/>
+          <w:szCs w:val="24"/>
+        </w:rPr>
+        <w:t>sí</w:t>
+      </w:r>
+      <w:r>
+        <w:rPr>
+          <w:rFonts w:ascii="Times New Roman" w:hAnsi="Times New Roman" w:cs="Times New Roman"/>
+          <w:sz w:val="24"/>
+          <w:szCs w:val="24"/>
+        </w:rPr>
+        <w:t xml:space="preserve"> implementar la</w:t>
+      </w:r>
+      <w:r>
+        <w:rPr>
+          <w:rFonts w:ascii="Times New Roman" w:hAnsi="Times New Roman" w:cs="Times New Roman"/>
+          <w:sz w:val="24"/>
+          <w:szCs w:val="24"/>
+        </w:rPr>
+        <w:t xml:space="preserve"> función de fugas de combustible.</w:t>
+      </w:r>
+      <w:r>
+        <w:rPr>
+          <w:rFonts w:ascii="Times New Roman" w:hAnsi="Times New Roman" w:cs="Times New Roman"/>
+          <w:sz w:val="24"/>
+          <w:szCs w:val="24"/>
+        </w:rPr>
+        <w:t xml:space="preserve"> </w:t>
+      </w:r>
+    </w:p>
+    <w:p>
+      <w:pPr>
+        <w:pStyle w:val="Prrafodelista"/>
+        <w:spacing w:line="360" w:lineRule="auto"/>
+        <w:rPr>
+          <w:rFonts w:ascii="Times New Roman" w:hAnsi="Times New Roman" w:cs="Times New Roman"/>
+          <w:b/>
+          <w:bCs/>
+          <w:sz w:val="24"/>
+          <w:szCs w:val="24"/>
+        </w:rPr>
+      </w:pPr>
     </w:p>
     <w:p>
       <w:pPr>
@@ -4210,17 +7189,20 @@
           <w:sz w:val="24"/>
           <w:szCs w:val="24"/>
         </w:rPr>
-        <w:t>Problemas de desarrollo que afrontó.</w:t>
+        <w:br w:type="page"/>
       </w:r>
     </w:p>
     <w:p>
       <w:pPr>
         <w:pStyle w:val="Prrafodelista"/>
-        <w:numPr>
-          <w:ilvl w:val="0"/>
-          <w:numId w:val="1"/>
-        </w:numPr>
         <w:spacing w:line="360" w:lineRule="auto"/>
+        <w:rPr>
+          <w:rFonts w:ascii="Times New Roman" w:hAnsi="Times New Roman" w:cs="Times New Roman"/>
+          <w:sz w:val="24"/>
+          <w:szCs w:val="24"/>
+        </w:rPr>
+      </w:pPr>
+      <w:r>
         <w:rPr>
           <w:rFonts w:ascii="Times New Roman" w:hAnsi="Times New Roman" w:cs="Times New Roman"/>
           <w:b/>
@@ -4228,7 +7210,9 @@
           <w:sz w:val="24"/>
           <w:szCs w:val="24"/>
         </w:rPr>
-      </w:pPr>
+        <w:lastRenderedPageBreak/>
+        <w:t xml:space="preserve">E. </w:t>
+      </w:r>
       <w:r>
         <w:rPr>
           <w:rFonts w:ascii="Times New Roman" w:hAnsi="Times New Roman" w:cs="Times New Roman"/>
@@ -4237,18 +7221,154 @@
           <w:sz w:val="24"/>
           <w:szCs w:val="24"/>
         </w:rPr>
-        <w:t>Evolución de la solución y consideraciones para tener en cuenta en la implementación.</w:t>
+        <w:t>Evolución</w:t>
+      </w:r>
+      <w:r>
+        <w:rPr>
+          <w:rFonts w:ascii="Times New Roman" w:hAnsi="Times New Roman" w:cs="Times New Roman"/>
+          <w:b/>
+          <w:bCs/>
+          <w:sz w:val="24"/>
+          <w:szCs w:val="24"/>
+        </w:rPr>
+        <w:t xml:space="preserve"> de la solución y consideraciones para tener en cuenta en la implementación.</w:t>
+      </w:r>
+      <w:r>
+        <w:rPr>
+          <w:rFonts w:ascii="Times New Roman" w:hAnsi="Times New Roman" w:cs="Times New Roman"/>
+          <w:b/>
+          <w:bCs/>
+          <w:sz w:val="24"/>
+          <w:szCs w:val="24"/>
+        </w:rPr>
+        <w:br/>
+      </w:r>
+      <w:r>
+        <w:rPr>
+          <w:rFonts w:ascii="Times New Roman" w:hAnsi="Times New Roman" w:cs="Times New Roman"/>
+          <w:sz w:val="24"/>
+          <w:szCs w:val="24"/>
+        </w:rPr>
+        <w:t xml:space="preserve">1. La base de datos se encuentra </w:t>
+      </w:r>
+      <w:r>
+        <w:rPr>
+          <w:rFonts w:ascii="Times New Roman" w:hAnsi="Times New Roman" w:cs="Times New Roman"/>
+          <w:sz w:val="24"/>
+          <w:szCs w:val="24"/>
+        </w:rPr>
+        <w:t>vacía</w:t>
+      </w:r>
+      <w:r>
+        <w:rPr>
+          <w:rFonts w:ascii="Times New Roman" w:hAnsi="Times New Roman" w:cs="Times New Roman"/>
+          <w:sz w:val="24"/>
+          <w:szCs w:val="24"/>
+        </w:rPr>
+        <w:t xml:space="preserve">, lo cual se deberá crear una estación </w:t>
+      </w:r>
+      <w:r>
+        <w:rPr>
+          <w:rFonts w:ascii="Times New Roman" w:hAnsi="Times New Roman" w:cs="Times New Roman"/>
+          <w:sz w:val="24"/>
+          <w:szCs w:val="24"/>
+        </w:rPr>
+        <w:t xml:space="preserve">y sus implicaciones </w:t>
+      </w:r>
+      <w:r>
+        <w:rPr>
+          <w:rFonts w:ascii="Times New Roman" w:hAnsi="Times New Roman" w:cs="Times New Roman"/>
+          <w:sz w:val="24"/>
+          <w:szCs w:val="24"/>
+        </w:rPr>
+        <w:t xml:space="preserve">para trabajar sobre la red que el usuario </w:t>
+      </w:r>
+      <w:r>
+        <w:rPr>
+          <w:rFonts w:ascii="Times New Roman" w:hAnsi="Times New Roman" w:cs="Times New Roman"/>
+          <w:sz w:val="24"/>
+          <w:szCs w:val="24"/>
+        </w:rPr>
+        <w:t>propone.</w:t>
+      </w:r>
+      <w:r>
+        <w:rPr>
+          <w:rFonts w:ascii="Times New Roman" w:hAnsi="Times New Roman" w:cs="Times New Roman"/>
+          <w:sz w:val="24"/>
+          <w:szCs w:val="24"/>
+        </w:rPr>
+        <w:br/>
+        <w:t xml:space="preserve">2. </w:t>
+      </w:r>
+      <w:r>
+        <w:rPr>
+          <w:rFonts w:ascii="Times New Roman" w:hAnsi="Times New Roman" w:cs="Times New Roman"/>
+          <w:sz w:val="24"/>
+          <w:szCs w:val="24"/>
+        </w:rPr>
+        <w:t>También como parte de la evolución del problema fue el hecho de cambiar el utilizar matrices para guardar todo tipo de dato de nuestra estación de servicio a archivo </w:t>
+      </w:r>
+      <w:proofErr w:type="spellStart"/>
+      <w:r>
+        <w:rPr>
+          <w:rFonts w:ascii="Times New Roman" w:hAnsi="Times New Roman" w:cs="Times New Roman"/>
+          <w:sz w:val="24"/>
+          <w:szCs w:val="24"/>
+        </w:rPr>
+        <w:t>txt</w:t>
+      </w:r>
+      <w:proofErr w:type="spellEnd"/>
+      <w:r>
+        <w:rPr>
+          <w:rFonts w:ascii="Times New Roman" w:hAnsi="Times New Roman" w:cs="Times New Roman"/>
+          <w:sz w:val="24"/>
+          <w:szCs w:val="24"/>
+        </w:rPr>
+        <w:t>.</w:t>
+      </w:r>
+      <w:r>
+        <w:rPr>
+          <w:rFonts w:ascii="Times New Roman" w:hAnsi="Times New Roman" w:cs="Times New Roman"/>
+          <w:sz w:val="24"/>
+          <w:szCs w:val="24"/>
+        </w:rPr>
+        <w:br/>
+      </w:r>
+      <w:r>
+        <w:rPr>
+          <w:rFonts w:ascii="Times New Roman" w:hAnsi="Times New Roman" w:cs="Times New Roman"/>
+          <w:sz w:val="24"/>
+          <w:szCs w:val="24"/>
+        </w:rPr>
+        <w:t xml:space="preserve">3. </w:t>
+      </w:r>
+      <w:r>
+        <w:rPr>
+          <w:rFonts w:ascii="Times New Roman" w:hAnsi="Times New Roman" w:cs="Times New Roman"/>
+          <w:sz w:val="24"/>
+          <w:szCs w:val="24"/>
+        </w:rPr>
+        <w:t>También el utilizar los paréntesis llaves y los corchetes para facilitarnos la búsqueda de dichos datos en cada línea del archivo perteneciente a una estación de servicio</w:t>
+      </w:r>
+      <w:r>
+        <w:rPr>
+          <w:rFonts w:ascii="Times New Roman" w:hAnsi="Times New Roman" w:cs="Times New Roman"/>
+          <w:sz w:val="24"/>
+          <w:szCs w:val="24"/>
+        </w:rPr>
+        <w:t>.</w:t>
       </w:r>
     </w:p>
     <w:p>
       <w:pPr>
+        <w:pStyle w:val="Prrafodelista"/>
         <w:spacing w:line="360" w:lineRule="auto"/>
-        <w:jc w:val="center"/>
-        <w:rPr>
-          <w:rFonts w:ascii="Times New Roman" w:hAnsi="Times New Roman" w:cs="Times New Roman"/>
-          <w:sz w:val="24"/>
-          <w:szCs w:val="24"/>
-          <w:lang w:val="es-ES"/>
+        <w:rPr>
+          <w:rFonts w:ascii="Times New Roman" w:hAnsi="Times New Roman" w:cs="Times New Roman"/>
+          <w:b/>
+          <w:bCs/>
+          <w:sz w:val="24"/>
+          <w:szCs w:val="24"/>
         </w:rPr>
       </w:pPr>
     </w:p>
@@ -4779,6 +7899,119 @@
     </w:lvl>
   </w:abstractNum>
   <w:abstractNum w:abstractNumId="4" w15:restartNumberingAfterBreak="0">
+    <w:nsid w:val="06A64C7E"/>
+    <w:multiLevelType w:val="hybridMultilevel"/>
+    <w:tmpl w:val="38F8CC0A"/>
+    <w:lvl w:ilvl="0" w:tplc="240A000B">
+      <w:start w:val="1"/>
+      <w:numFmt w:val="bullet"/>
+      <w:lvlText w:val=""/>
+      <w:lvlJc w:val="left"/>
+      <w:pPr>
+        <w:ind w:left="1004" w:hanging="360"/>
+      </w:pPr>
+      <w:rPr>
+        <w:rFonts w:ascii="Wingdings" w:hAnsi="Wingdings" w:hint="default"/>
+      </w:rPr>
+    </w:lvl>
+    <w:lvl w:ilvl="1" w:tplc="240A0003" w:tentative="1">
+      <w:start w:val="1"/>
+      <w:numFmt w:val="bullet"/>
+      <w:lvlText w:val="o"/>
+      <w:lvlJc w:val="left"/>
+      <w:pPr>
+        <w:ind w:left="1724" w:hanging="360"/>
+      </w:pPr>
+      <w:rPr>
+        <w:rFonts w:ascii="Courier New" w:hAnsi="Courier New" w:cs="Courier New" w:hint="default"/>
+      </w:rPr>
+    </w:lvl>
+    <w:lvl w:ilvl="2" w:tplc="240A0005" w:tentative="1">
+      <w:start w:val="1"/>
+      <w:numFmt w:val="bullet"/>
+      <w:lvlText w:val=""/>
+      <w:lvlJc w:val="left"/>
+      <w:pPr>
+        <w:ind w:left="2444" w:hanging="360"/>
+      </w:pPr>
+      <w:rPr>
+        <w:rFonts w:ascii="Wingdings" w:hAnsi="Wingdings" w:hint="default"/>
+      </w:rPr>
+    </w:lvl>
+    <w:lvl w:ilvl="3" w:tplc="240A0001" w:tentative="1">
+      <w:start w:val="1"/>
+      <w:numFmt w:val="bullet"/>
+      <w:lvlText w:val=""/>
+      <w:lvlJc w:val="left"/>
+      <w:pPr>
+        <w:ind w:left="3164" w:hanging="360"/>
+      </w:pPr>
+      <w:rPr>
+        <w:rFonts w:ascii="Symbol" w:hAnsi="Symbol" w:hint="default"/>
+      </w:rPr>
+    </w:lvl>
+    <w:lvl w:ilvl="4" w:tplc="240A0003" w:tentative="1">
+      <w:start w:val="1"/>
+      <w:numFmt w:val="bullet"/>
+      <w:lvlText w:val="o"/>
+      <w:lvlJc w:val="left"/>
+      <w:pPr>
+        <w:ind w:left="3884" w:hanging="360"/>
+      </w:pPr>
+      <w:rPr>
+        <w:rFonts w:ascii="Courier New" w:hAnsi="Courier New" w:cs="Courier New" w:hint="default"/>
+      </w:rPr>
+    </w:lvl>
+    <w:lvl w:ilvl="5" w:tplc="240A0005" w:tentative="1">
+      <w:start w:val="1"/>
+      <w:numFmt w:val="bullet"/>
+      <w:lvlText w:val=""/>
+      <w:lvlJc w:val="left"/>
+      <w:pPr>
+        <w:ind w:left="4604" w:hanging="360"/>
+      </w:pPr>
+      <w:rPr>
+        <w:rFonts w:ascii="Wingdings" w:hAnsi="Wingdings" w:hint="default"/>
+      </w:rPr>
+    </w:lvl>
+    <w:lvl w:ilvl="6" w:tplc="240A0001" w:tentative="1">
+      <w:start w:val="1"/>
+      <w:numFmt w:val="bullet"/>
+      <w:lvlText w:val=""/>
+      <w:lvlJc w:val="left"/>
+      <w:pPr>
+        <w:ind w:left="5324" w:hanging="360"/>
+      </w:pPr>
+      <w:rPr>
+        <w:rFonts w:ascii="Symbol" w:hAnsi="Symbol" w:hint="default"/>
+      </w:rPr>
+    </w:lvl>
+    <w:lvl w:ilvl="7" w:tplc="240A0003" w:tentative="1">
+      <w:start w:val="1"/>
+      <w:numFmt w:val="bullet"/>
+      <w:lvlText w:val="o"/>
+      <w:lvlJc w:val="left"/>
+      <w:pPr>
+        <w:ind w:left="6044" w:hanging="360"/>
+      </w:pPr>
+      <w:rPr>
+        <w:rFonts w:ascii="Courier New" w:hAnsi="Courier New" w:cs="Courier New" w:hint="default"/>
+      </w:rPr>
+    </w:lvl>
+    <w:lvl w:ilvl="8" w:tplc="240A0005" w:tentative="1">
+      <w:start w:val="1"/>
+      <w:numFmt w:val="bullet"/>
+      <w:lvlText w:val=""/>
+      <w:lvlJc w:val="left"/>
+      <w:pPr>
+        <w:ind w:left="6764" w:hanging="360"/>
+      </w:pPr>
+      <w:rPr>
+        <w:rFonts w:ascii="Wingdings" w:hAnsi="Wingdings" w:hint="default"/>
+      </w:rPr>
+    </w:lvl>
+  </w:abstractNum>
+  <w:abstractNum w:abstractNumId="5" w15:restartNumberingAfterBreak="0">
     <w:nsid w:val="079E58BE"/>
     <w:multiLevelType w:val="multilevel"/>
     <w:tmpl w:val="7918FA28"/>
@@ -4927,7 +8160,7 @@
       </w:rPr>
     </w:lvl>
   </w:abstractNum>
-  <w:abstractNum w:abstractNumId="5" w15:restartNumberingAfterBreak="0">
+  <w:abstractNum w:abstractNumId="6" w15:restartNumberingAfterBreak="0">
     <w:nsid w:val="0CB77465"/>
     <w:multiLevelType w:val="multilevel"/>
     <w:tmpl w:val="5C106F76"/>
@@ -5043,7 +8276,7 @@
       </w:pPr>
     </w:lvl>
   </w:abstractNum>
-  <w:abstractNum w:abstractNumId="6" w15:restartNumberingAfterBreak="0">
+  <w:abstractNum w:abstractNumId="7" w15:restartNumberingAfterBreak="0">
     <w:nsid w:val="114946F4"/>
     <w:multiLevelType w:val="multilevel"/>
     <w:tmpl w:val="927C209C"/>
@@ -5192,7 +8425,7 @@
       </w:rPr>
     </w:lvl>
   </w:abstractNum>
-  <w:abstractNum w:abstractNumId="7" w15:restartNumberingAfterBreak="0">
+  <w:abstractNum w:abstractNumId="8" w15:restartNumberingAfterBreak="0">
     <w:nsid w:val="124C2116"/>
     <w:multiLevelType w:val="hybridMultilevel"/>
     <w:tmpl w:val="741E3DE6"/>
@@ -5304,7 +8537,7 @@
       </w:rPr>
     </w:lvl>
   </w:abstractNum>
-  <w:abstractNum w:abstractNumId="8" w15:restartNumberingAfterBreak="0">
+  <w:abstractNum w:abstractNumId="9" w15:restartNumberingAfterBreak="0">
     <w:nsid w:val="12797189"/>
     <w:multiLevelType w:val="multilevel"/>
     <w:tmpl w:val="171029DC"/>
@@ -5420,7 +8653,7 @@
       </w:pPr>
     </w:lvl>
   </w:abstractNum>
-  <w:abstractNum w:abstractNumId="9" w15:restartNumberingAfterBreak="0">
+  <w:abstractNum w:abstractNumId="10" w15:restartNumberingAfterBreak="0">
     <w:nsid w:val="176A7F70"/>
     <w:multiLevelType w:val="multilevel"/>
     <w:tmpl w:val="0784B9CC"/>
@@ -5541,7 +8774,7 @@
       </w:pPr>
     </w:lvl>
   </w:abstractNum>
-  <w:abstractNum w:abstractNumId="10" w15:restartNumberingAfterBreak="0">
+  <w:abstractNum w:abstractNumId="11" w15:restartNumberingAfterBreak="0">
     <w:nsid w:val="17FC50BE"/>
     <w:multiLevelType w:val="multilevel"/>
     <w:tmpl w:val="A58EA768"/>
@@ -5690,7 +8923,7 @@
       </w:rPr>
     </w:lvl>
   </w:abstractNum>
-  <w:abstractNum w:abstractNumId="11" w15:restartNumberingAfterBreak="0">
+  <w:abstractNum w:abstractNumId="12" w15:restartNumberingAfterBreak="0">
     <w:nsid w:val="1B455895"/>
     <w:multiLevelType w:val="multilevel"/>
     <w:tmpl w:val="22B608F6"/>
@@ -5839,7 +9072,7 @@
       </w:rPr>
     </w:lvl>
   </w:abstractNum>
-  <w:abstractNum w:abstractNumId="12" w15:restartNumberingAfterBreak="0">
+  <w:abstractNum w:abstractNumId="13" w15:restartNumberingAfterBreak="0">
     <w:nsid w:val="1C2202C9"/>
     <w:multiLevelType w:val="hybridMultilevel"/>
     <w:tmpl w:val="22DA535A"/>
@@ -5928,7 +9161,7 @@
       </w:pPr>
     </w:lvl>
   </w:abstractNum>
-  <w:abstractNum w:abstractNumId="13" w15:restartNumberingAfterBreak="0">
+  <w:abstractNum w:abstractNumId="14" w15:restartNumberingAfterBreak="0">
     <w:nsid w:val="1D0914EE"/>
     <w:multiLevelType w:val="hybridMultilevel"/>
     <w:tmpl w:val="292CC1FC"/>
@@ -6041,7 +9274,7 @@
       </w:rPr>
     </w:lvl>
   </w:abstractNum>
-  <w:abstractNum w:abstractNumId="14" w15:restartNumberingAfterBreak="0">
+  <w:abstractNum w:abstractNumId="15" w15:restartNumberingAfterBreak="0">
     <w:nsid w:val="20BF7D36"/>
     <w:multiLevelType w:val="multilevel"/>
     <w:tmpl w:val="9C1A0D6A"/>
@@ -6190,7 +9423,7 @@
       </w:rPr>
     </w:lvl>
   </w:abstractNum>
-  <w:abstractNum w:abstractNumId="15" w15:restartNumberingAfterBreak="0">
+  <w:abstractNum w:abstractNumId="16" w15:restartNumberingAfterBreak="0">
     <w:nsid w:val="221C4D2F"/>
     <w:multiLevelType w:val="hybridMultilevel"/>
     <w:tmpl w:val="B5FE632C"/>
@@ -6303,7 +9536,7 @@
       </w:rPr>
     </w:lvl>
   </w:abstractNum>
-  <w:abstractNum w:abstractNumId="16" w15:restartNumberingAfterBreak="0">
+  <w:abstractNum w:abstractNumId="17" w15:restartNumberingAfterBreak="0">
     <w:nsid w:val="2B882968"/>
     <w:multiLevelType w:val="hybridMultilevel"/>
     <w:tmpl w:val="625CD6D6"/>
@@ -6389,7 +9622,7 @@
       </w:pPr>
     </w:lvl>
   </w:abstractNum>
-  <w:abstractNum w:abstractNumId="17" w15:restartNumberingAfterBreak="0">
+  <w:abstractNum w:abstractNumId="18" w15:restartNumberingAfterBreak="0">
     <w:nsid w:val="2D6B2A6E"/>
     <w:multiLevelType w:val="hybridMultilevel"/>
     <w:tmpl w:val="3208EA28"/>
@@ -6501,7 +9734,7 @@
       </w:rPr>
     </w:lvl>
   </w:abstractNum>
-  <w:abstractNum w:abstractNumId="18" w15:restartNumberingAfterBreak="0">
+  <w:abstractNum w:abstractNumId="19" w15:restartNumberingAfterBreak="0">
     <w:nsid w:val="32216A69"/>
     <w:multiLevelType w:val="hybridMultilevel"/>
     <w:tmpl w:val="601CB1C4"/>
@@ -6590,7 +9823,7 @@
       </w:pPr>
     </w:lvl>
   </w:abstractNum>
-  <w:abstractNum w:abstractNumId="19" w15:restartNumberingAfterBreak="0">
+  <w:abstractNum w:abstractNumId="20" w15:restartNumberingAfterBreak="0">
     <w:nsid w:val="328F50FB"/>
     <w:multiLevelType w:val="multilevel"/>
     <w:tmpl w:val="DA0ECB04"/>
@@ -6703,7 +9936,7 @@
       </w:pPr>
     </w:lvl>
   </w:abstractNum>
-  <w:abstractNum w:abstractNumId="20" w15:restartNumberingAfterBreak="0">
+  <w:abstractNum w:abstractNumId="21" w15:restartNumberingAfterBreak="0">
     <w:nsid w:val="337429F1"/>
     <w:multiLevelType w:val="multilevel"/>
     <w:tmpl w:val="C06A25BE"/>
@@ -6823,7 +10056,7 @@
       </w:pPr>
     </w:lvl>
   </w:abstractNum>
-  <w:abstractNum w:abstractNumId="21" w15:restartNumberingAfterBreak="0">
+  <w:abstractNum w:abstractNumId="22" w15:restartNumberingAfterBreak="0">
     <w:nsid w:val="35803200"/>
     <w:multiLevelType w:val="multilevel"/>
     <w:tmpl w:val="D460F288"/>
@@ -6972,7 +10205,120 @@
       </w:rPr>
     </w:lvl>
   </w:abstractNum>
-  <w:abstractNum w:abstractNumId="22" w15:restartNumberingAfterBreak="0">
+  <w:abstractNum w:abstractNumId="23" w15:restartNumberingAfterBreak="0">
+    <w:nsid w:val="39FB12C8"/>
+    <w:multiLevelType w:val="hybridMultilevel"/>
+    <w:tmpl w:val="3AD67550"/>
+    <w:lvl w:ilvl="0" w:tplc="E8DAB3BA">
+      <w:start w:val="1"/>
+      <w:numFmt w:val="bullet"/>
+      <w:lvlText w:val="-"/>
+      <w:lvlJc w:val="left"/>
+      <w:pPr>
+        <w:ind w:left="1364" w:hanging="360"/>
+      </w:pPr>
+      <w:rPr>
+        <w:rFonts w:ascii="Arial" w:eastAsiaTheme="minorHAnsi" w:hAnsi="Arial" w:cs="Arial" w:hint="default"/>
+      </w:rPr>
+    </w:lvl>
+    <w:lvl w:ilvl="1" w:tplc="240A0003">
+      <w:start w:val="1"/>
+      <w:numFmt w:val="bullet"/>
+      <w:lvlText w:val="o"/>
+      <w:lvlJc w:val="left"/>
+      <w:pPr>
+        <w:ind w:left="2084" w:hanging="360"/>
+      </w:pPr>
+      <w:rPr>
+        <w:rFonts w:ascii="Courier New" w:hAnsi="Courier New" w:cs="Courier New" w:hint="default"/>
+      </w:rPr>
+    </w:lvl>
+    <w:lvl w:ilvl="2" w:tplc="240A0005" w:tentative="1">
+      <w:start w:val="1"/>
+      <w:numFmt w:val="bullet"/>
+      <w:lvlText w:val=""/>
+      <w:lvlJc w:val="left"/>
+      <w:pPr>
+        <w:ind w:left="2804" w:hanging="360"/>
+      </w:pPr>
+      <w:rPr>
+        <w:rFonts w:ascii="Wingdings" w:hAnsi="Wingdings" w:hint="default"/>
+      </w:rPr>
+    </w:lvl>
+    <w:lvl w:ilvl="3" w:tplc="240A0001" w:tentative="1">
+      <w:start w:val="1"/>
+      <w:numFmt w:val="bullet"/>
+      <w:lvlText w:val=""/>
+      <w:lvlJc w:val="left"/>
+      <w:pPr>
+        <w:ind w:left="3524" w:hanging="360"/>
+      </w:pPr>
+      <w:rPr>
+        <w:rFonts w:ascii="Symbol" w:hAnsi="Symbol" w:hint="default"/>
+      </w:rPr>
+    </w:lvl>
+    <w:lvl w:ilvl="4" w:tplc="240A0003" w:tentative="1">
+      <w:start w:val="1"/>
+      <w:numFmt w:val="bullet"/>
+      <w:lvlText w:val="o"/>
+      <w:lvlJc w:val="left"/>
+      <w:pPr>
+        <w:ind w:left="4244" w:hanging="360"/>
+      </w:pPr>
+      <w:rPr>
+        <w:rFonts w:ascii="Courier New" w:hAnsi="Courier New" w:cs="Courier New" w:hint="default"/>
+      </w:rPr>
+    </w:lvl>
+    <w:lvl w:ilvl="5" w:tplc="240A0005" w:tentative="1">
+      <w:start w:val="1"/>
+      <w:numFmt w:val="bullet"/>
+      <w:lvlText w:val=""/>
+      <w:lvlJc w:val="left"/>
+      <w:pPr>
+        <w:ind w:left="4964" w:hanging="360"/>
+      </w:pPr>
+      <w:rPr>
+        <w:rFonts w:ascii="Wingdings" w:hAnsi="Wingdings" w:hint="default"/>
+      </w:rPr>
+    </w:lvl>
+    <w:lvl w:ilvl="6" w:tplc="240A0001" w:tentative="1">
+      <w:start w:val="1"/>
+      <w:numFmt w:val="bullet"/>
+      <w:lvlText w:val=""/>
+      <w:lvlJc w:val="left"/>
+      <w:pPr>
+        <w:ind w:left="5684" w:hanging="360"/>
+      </w:pPr>
+      <w:rPr>
+        <w:rFonts w:ascii="Symbol" w:hAnsi="Symbol" w:hint="default"/>
+      </w:rPr>
+    </w:lvl>
+    <w:lvl w:ilvl="7" w:tplc="240A0003" w:tentative="1">
+      <w:start w:val="1"/>
+      <w:numFmt w:val="bullet"/>
+      <w:lvlText w:val="o"/>
+      <w:lvlJc w:val="left"/>
+      <w:pPr>
+        <w:ind w:left="6404" w:hanging="360"/>
+      </w:pPr>
+      <w:rPr>
+        <w:rFonts w:ascii="Courier New" w:hAnsi="Courier New" w:cs="Courier New" w:hint="default"/>
+      </w:rPr>
+    </w:lvl>
+    <w:lvl w:ilvl="8" w:tplc="240A0005" w:tentative="1">
+      <w:start w:val="1"/>
+      <w:numFmt w:val="bullet"/>
+      <w:lvlText w:val=""/>
+      <w:lvlJc w:val="left"/>
+      <w:pPr>
+        <w:ind w:left="7124" w:hanging="360"/>
+      </w:pPr>
+      <w:rPr>
+        <w:rFonts w:ascii="Wingdings" w:hAnsi="Wingdings" w:hint="default"/>
+      </w:rPr>
+    </w:lvl>
+  </w:abstractNum>
+  <w:abstractNum w:abstractNumId="24" w15:restartNumberingAfterBreak="0">
     <w:nsid w:val="41BB6A31"/>
     <w:multiLevelType w:val="hybridMultilevel"/>
     <w:tmpl w:val="0E32E026"/>
@@ -7084,7 +10430,7 @@
       </w:rPr>
     </w:lvl>
   </w:abstractNum>
-  <w:abstractNum w:abstractNumId="23" w15:restartNumberingAfterBreak="0">
+  <w:abstractNum w:abstractNumId="25" w15:restartNumberingAfterBreak="0">
     <w:nsid w:val="49F74275"/>
     <w:multiLevelType w:val="multilevel"/>
     <w:tmpl w:val="9BBC16E4"/>
@@ -7233,7 +10579,7 @@
       </w:rPr>
     </w:lvl>
   </w:abstractNum>
-  <w:abstractNum w:abstractNumId="24" w15:restartNumberingAfterBreak="0">
+  <w:abstractNum w:abstractNumId="26" w15:restartNumberingAfterBreak="0">
     <w:nsid w:val="537168D1"/>
     <w:multiLevelType w:val="multilevel"/>
     <w:tmpl w:val="6AF0E666"/>
@@ -7353,7 +10699,7 @@
       </w:pPr>
     </w:lvl>
   </w:abstractNum>
-  <w:abstractNum w:abstractNumId="25" w15:restartNumberingAfterBreak="0">
+  <w:abstractNum w:abstractNumId="27" w15:restartNumberingAfterBreak="0">
     <w:nsid w:val="619F6BCA"/>
     <w:multiLevelType w:val="hybridMultilevel"/>
     <w:tmpl w:val="F4143768"/>
@@ -7466,7 +10812,7 @@
       </w:rPr>
     </w:lvl>
   </w:abstractNum>
-  <w:abstractNum w:abstractNumId="26" w15:restartNumberingAfterBreak="0">
+  <w:abstractNum w:abstractNumId="28" w15:restartNumberingAfterBreak="0">
     <w:nsid w:val="657F1870"/>
     <w:multiLevelType w:val="hybridMultilevel"/>
     <w:tmpl w:val="4C12D5E8"/>
@@ -7579,7 +10925,7 @@
       </w:rPr>
     </w:lvl>
   </w:abstractNum>
-  <w:abstractNum w:abstractNumId="27" w15:restartNumberingAfterBreak="0">
+  <w:abstractNum w:abstractNumId="29" w15:restartNumberingAfterBreak="0">
     <w:nsid w:val="6CCD508D"/>
     <w:multiLevelType w:val="hybridMultilevel"/>
     <w:tmpl w:val="D084EAE0"/>
@@ -7692,7 +11038,7 @@
       </w:rPr>
     </w:lvl>
   </w:abstractNum>
-  <w:abstractNum w:abstractNumId="28" w15:restartNumberingAfterBreak="0">
+  <w:abstractNum w:abstractNumId="30" w15:restartNumberingAfterBreak="0">
     <w:nsid w:val="6EC429E4"/>
     <w:multiLevelType w:val="hybridMultilevel"/>
     <w:tmpl w:val="B5063634"/>
@@ -7778,7 +11124,7 @@
       </w:pPr>
     </w:lvl>
   </w:abstractNum>
-  <w:abstractNum w:abstractNumId="29" w15:restartNumberingAfterBreak="0">
+  <w:abstractNum w:abstractNumId="31" w15:restartNumberingAfterBreak="0">
     <w:nsid w:val="6FE57003"/>
     <w:multiLevelType w:val="multilevel"/>
     <w:tmpl w:val="D0BE850E"/>
@@ -7927,7 +11273,7 @@
       </w:rPr>
     </w:lvl>
   </w:abstractNum>
-  <w:abstractNum w:abstractNumId="30" w15:restartNumberingAfterBreak="0">
+  <w:abstractNum w:abstractNumId="32" w15:restartNumberingAfterBreak="0">
     <w:nsid w:val="70D44DF8"/>
     <w:multiLevelType w:val="multilevel"/>
     <w:tmpl w:val="5CDCF5BA"/>
@@ -8043,7 +11389,7 @@
       </w:pPr>
     </w:lvl>
   </w:abstractNum>
-  <w:abstractNum w:abstractNumId="31" w15:restartNumberingAfterBreak="0">
+  <w:abstractNum w:abstractNumId="33" w15:restartNumberingAfterBreak="0">
     <w:nsid w:val="7C6D3C60"/>
     <w:multiLevelType w:val="hybridMultilevel"/>
     <w:tmpl w:val="07D8564C"/>
@@ -8129,7 +11475,96 @@
       </w:pPr>
     </w:lvl>
   </w:abstractNum>
-  <w:abstractNum w:abstractNumId="32" w15:restartNumberingAfterBreak="0">
+  <w:abstractNum w:abstractNumId="34" w15:restartNumberingAfterBreak="0">
+    <w:nsid w:val="7E821AED"/>
+    <w:multiLevelType w:val="hybridMultilevel"/>
+    <w:tmpl w:val="E73EBDA2"/>
+    <w:lvl w:ilvl="0" w:tplc="240A000F">
+      <w:start w:val="1"/>
+      <w:numFmt w:val="decimal"/>
+      <w:lvlText w:val="%1."/>
+      <w:lvlJc w:val="left"/>
+      <w:pPr>
+        <w:ind w:left="720" w:hanging="360"/>
+      </w:pPr>
+      <w:rPr>
+        <w:rFonts w:hint="default"/>
+      </w:rPr>
+    </w:lvl>
+    <w:lvl w:ilvl="1" w:tplc="240A0019" w:tentative="1">
+      <w:start w:val="1"/>
+      <w:numFmt w:val="lowerLetter"/>
+      <w:lvlText w:val="%2."/>
+      <w:lvlJc w:val="left"/>
+      <w:pPr>
+        <w:ind w:left="1440" w:hanging="360"/>
+      </w:pPr>
+    </w:lvl>
+    <w:lvl w:ilvl="2" w:tplc="240A001B" w:tentative="1">
+      <w:start w:val="1"/>
+      <w:numFmt w:val="lowerRoman"/>
+      <w:lvlText w:val="%3."/>
+      <w:lvlJc w:val="right"/>
+      <w:pPr>
+        <w:ind w:left="2160" w:hanging="180"/>
+      </w:pPr>
+    </w:lvl>
+    <w:lvl w:ilvl="3" w:tplc="240A000F" w:tentative="1">
+      <w:start w:val="1"/>
+      <w:numFmt w:val="decimal"/>
+      <w:lvlText w:val="%4."/>
+      <w:lvlJc w:val="left"/>
+      <w:pPr>
+        <w:ind w:left="2880" w:hanging="360"/>
+      </w:pPr>
+    </w:lvl>
+    <w:lvl w:ilvl="4" w:tplc="240A0019" w:tentative="1">
+      <w:start w:val="1"/>
+      <w:numFmt w:val="lowerLetter"/>
+      <w:lvlText w:val="%5."/>
+      <w:lvlJc w:val="left"/>
+      <w:pPr>
+        <w:ind w:left="3600" w:hanging="360"/>
+      </w:pPr>
+    </w:lvl>
+    <w:lvl w:ilvl="5" w:tplc="240A001B" w:tentative="1">
+      <w:start w:val="1"/>
+      <w:numFmt w:val="lowerRoman"/>
+      <w:lvlText w:val="%6."/>
+      <w:lvlJc w:val="right"/>
+      <w:pPr>
+        <w:ind w:left="4320" w:hanging="180"/>
+      </w:pPr>
+    </w:lvl>
+    <w:lvl w:ilvl="6" w:tplc="240A000F" w:tentative="1">
+      <w:start w:val="1"/>
+      <w:numFmt w:val="decimal"/>
+      <w:lvlText w:val="%7."/>
+      <w:lvlJc w:val="left"/>
+      <w:pPr>
+        <w:ind w:left="5040" w:hanging="360"/>
+      </w:pPr>
+    </w:lvl>
+    <w:lvl w:ilvl="7" w:tplc="240A0019" w:tentative="1">
+      <w:start w:val="1"/>
+      <w:numFmt w:val="lowerLetter"/>
+      <w:lvlText w:val="%8."/>
+      <w:lvlJc w:val="left"/>
+      <w:pPr>
+        <w:ind w:left="5760" w:hanging="360"/>
+      </w:pPr>
+    </w:lvl>
+    <w:lvl w:ilvl="8" w:tplc="240A001B" w:tentative="1">
+      <w:start w:val="1"/>
+      <w:numFmt w:val="lowerRoman"/>
+      <w:lvlText w:val="%9."/>
+      <w:lvlJc w:val="right"/>
+      <w:pPr>
+        <w:ind w:left="6480" w:hanging="180"/>
+      </w:pPr>
+    </w:lvl>
+  </w:abstractNum>
+  <w:abstractNum w:abstractNumId="35" w15:restartNumberingAfterBreak="0">
     <w:nsid w:val="7FC15947"/>
     <w:multiLevelType w:val="multilevel"/>
     <w:tmpl w:val="8A66E732"/>
@@ -8279,7 +11714,7 @@
     </w:lvl>
   </w:abstractNum>
   <w:num w:numId="1" w16cid:durableId="866868249">
-    <w:abstractNumId w:val="16"/>
+    <w:abstractNumId w:val="17"/>
     <w:lvlOverride w:ilvl="0">
       <w:startOverride w:val="1"/>
     </w:lvlOverride>
@@ -8309,7 +11744,7 @@
     </w:lvlOverride>
   </w:num>
   <w:num w:numId="2" w16cid:durableId="688222795">
-    <w:abstractNumId w:val="31"/>
+    <w:abstractNumId w:val="33"/>
     <w:lvlOverride w:ilvl="0">
       <w:startOverride w:val="1"/>
     </w:lvlOverride>
@@ -8339,7 +11774,7 @@
     </w:lvlOverride>
   </w:num>
   <w:num w:numId="3" w16cid:durableId="1089345815">
-    <w:abstractNumId w:val="24"/>
+    <w:abstractNumId w:val="26"/>
     <w:lvlOverride w:ilvl="0">
       <w:startOverride w:val="1"/>
     </w:lvlOverride>
@@ -8367,7 +11802,7 @@
     </w:lvlOverride>
   </w:num>
   <w:num w:numId="4" w16cid:durableId="1159998455">
-    <w:abstractNumId w:val="32"/>
+    <w:abstractNumId w:val="35"/>
   </w:num>
   <w:num w:numId="5" w16cid:durableId="1810825473">
     <w:abstractNumId w:val="0"/>
@@ -8400,7 +11835,7 @@
     </w:lvlOverride>
   </w:num>
   <w:num w:numId="6" w16cid:durableId="2057511504">
-    <w:abstractNumId w:val="5"/>
+    <w:abstractNumId w:val="6"/>
     <w:lvlOverride w:ilvl="0">
       <w:startOverride w:val="1"/>
     </w:lvlOverride>
@@ -8430,7 +11865,7 @@
     </w:lvlOverride>
   </w:num>
   <w:num w:numId="7" w16cid:durableId="1262488899">
-    <w:abstractNumId w:val="30"/>
+    <w:abstractNumId w:val="32"/>
     <w:lvlOverride w:ilvl="0">
       <w:startOverride w:val="1"/>
     </w:lvlOverride>
@@ -8460,7 +11895,7 @@
     </w:lvlOverride>
   </w:num>
   <w:num w:numId="8" w16cid:durableId="421804778">
-    <w:abstractNumId w:val="19"/>
+    <w:abstractNumId w:val="20"/>
     <w:lvlOverride w:ilvl="0">
       <w:startOverride w:val="1"/>
     </w:lvlOverride>
@@ -8490,7 +11925,7 @@
     </w:lvlOverride>
   </w:num>
   <w:num w:numId="9" w16cid:durableId="532881850">
-    <w:abstractNumId w:val="8"/>
+    <w:abstractNumId w:val="9"/>
     <w:lvlOverride w:ilvl="0">
       <w:startOverride w:val="1"/>
     </w:lvlOverride>
@@ -8520,7 +11955,7 @@
     </w:lvlOverride>
   </w:num>
   <w:num w:numId="10" w16cid:durableId="2095976161">
-    <w:abstractNumId w:val="9"/>
+    <w:abstractNumId w:val="10"/>
     <w:lvlOverride w:ilvl="0">
       <w:startOverride w:val="1"/>
     </w:lvlOverride>
@@ -8550,7 +11985,7 @@
     </w:lvlOverride>
   </w:num>
   <w:num w:numId="11" w16cid:durableId="28721583">
-    <w:abstractNumId w:val="20"/>
+    <w:abstractNumId w:val="21"/>
     <w:lvlOverride w:ilvl="0">
       <w:startOverride w:val="1"/>
     </w:lvlOverride>
@@ -8580,73 +12015,82 @@
     </w:lvlOverride>
   </w:num>
   <w:num w:numId="12" w16cid:durableId="2062823511">
-    <w:abstractNumId w:val="18"/>
+    <w:abstractNumId w:val="19"/>
   </w:num>
   <w:num w:numId="13" w16cid:durableId="1907303976">
-    <w:abstractNumId w:val="21"/>
+    <w:abstractNumId w:val="22"/>
   </w:num>
   <w:num w:numId="14" w16cid:durableId="1183007721">
-    <w:abstractNumId w:val="6"/>
+    <w:abstractNumId w:val="7"/>
   </w:num>
   <w:num w:numId="15" w16cid:durableId="901138310">
     <w:abstractNumId w:val="1"/>
   </w:num>
   <w:num w:numId="16" w16cid:durableId="1455367390">
-    <w:abstractNumId w:val="10"/>
+    <w:abstractNumId w:val="11"/>
   </w:num>
   <w:num w:numId="17" w16cid:durableId="299775887">
-    <w:abstractNumId w:val="11"/>
+    <w:abstractNumId w:val="12"/>
   </w:num>
   <w:num w:numId="18" w16cid:durableId="826047921">
-    <w:abstractNumId w:val="16"/>
+    <w:abstractNumId w:val="17"/>
   </w:num>
   <w:num w:numId="19" w16cid:durableId="510728115">
-    <w:abstractNumId w:val="28"/>
+    <w:abstractNumId w:val="30"/>
   </w:num>
   <w:num w:numId="20" w16cid:durableId="1633250490">
-    <w:abstractNumId w:val="25"/>
+    <w:abstractNumId w:val="27"/>
   </w:num>
   <w:num w:numId="21" w16cid:durableId="2120449004">
-    <w:abstractNumId w:val="26"/>
+    <w:abstractNumId w:val="28"/>
   </w:num>
   <w:num w:numId="22" w16cid:durableId="1855724275">
     <w:abstractNumId w:val="3"/>
   </w:num>
   <w:num w:numId="23" w16cid:durableId="1003778721">
-    <w:abstractNumId w:val="27"/>
+    <w:abstractNumId w:val="29"/>
   </w:num>
   <w:num w:numId="24" w16cid:durableId="211507042">
     <w:abstractNumId w:val="2"/>
   </w:num>
   <w:num w:numId="25" w16cid:durableId="2062365683">
+    <w:abstractNumId w:val="14"/>
+  </w:num>
+  <w:num w:numId="26" w16cid:durableId="468323345">
+    <w:abstractNumId w:val="16"/>
+  </w:num>
+  <w:num w:numId="27" w16cid:durableId="2082679063">
     <w:abstractNumId w:val="13"/>
   </w:num>
-  <w:num w:numId="26" w16cid:durableId="468323345">
+  <w:num w:numId="28" w16cid:durableId="1098527020">
+    <w:abstractNumId w:val="25"/>
+  </w:num>
+  <w:num w:numId="29" w16cid:durableId="31619326">
     <w:abstractNumId w:val="15"/>
   </w:num>
-  <w:num w:numId="27" w16cid:durableId="2082679063">
-    <w:abstractNumId w:val="12"/>
+  <w:num w:numId="30" w16cid:durableId="789013693">
+    <w:abstractNumId w:val="5"/>
   </w:num>
-  <w:num w:numId="28" w16cid:durableId="1098527020">
+  <w:num w:numId="31" w16cid:durableId="2022393645">
+    <w:abstractNumId w:val="31"/>
+  </w:num>
+  <w:num w:numId="32" w16cid:durableId="263922320">
+    <w:abstractNumId w:val="8"/>
+  </w:num>
+  <w:num w:numId="33" w16cid:durableId="1320889055">
+    <w:abstractNumId w:val="24"/>
+  </w:num>
+  <w:num w:numId="34" w16cid:durableId="626475098">
+    <w:abstractNumId w:val="18"/>
+  </w:num>
+  <w:num w:numId="35" w16cid:durableId="1374425702">
+    <w:abstractNumId w:val="4"/>
+  </w:num>
+  <w:num w:numId="36" w16cid:durableId="205992912">
     <w:abstractNumId w:val="23"/>
   </w:num>
-  <w:num w:numId="29" w16cid:durableId="31619326">
-    <w:abstractNumId w:val="14"/>
-  </w:num>
-  <w:num w:numId="30" w16cid:durableId="789013693">
-    <w:abstractNumId w:val="4"/>
-  </w:num>
-  <w:num w:numId="31" w16cid:durableId="2022393645">
-    <w:abstractNumId w:val="29"/>
-  </w:num>
-  <w:num w:numId="32" w16cid:durableId="263922320">
-    <w:abstractNumId w:val="7"/>
-  </w:num>
-  <w:num w:numId="33" w16cid:durableId="1320889055">
-    <w:abstractNumId w:val="22"/>
-  </w:num>
-  <w:num w:numId="34" w16cid:durableId="626475098">
-    <w:abstractNumId w:val="17"/>
+  <w:num w:numId="37" w16cid:durableId="1906644318">
+    <w:abstractNumId w:val="34"/>
   </w:num>
 </w:numbering>
 </file>
@@ -9102,7 +12546,6 @@
     <w:next w:val="Normal"/>
     <w:link w:val="Ttulo3Car"/>
     <w:uiPriority w:val="9"/>
-    <w:semiHidden/>
     <w:unhideWhenUsed/>
     <w:qFormat/>
     <w:rsid w:val="00652598"/>
@@ -9254,7 +12697,6 @@
   <w:style w:type="character" w:default="1" w:styleId="Fuentedeprrafopredeter">
     <w:name w:val="Default Paragraph Font"/>
     <w:uiPriority w:val="1"/>
-    <w:semiHidden/>
     <w:unhideWhenUsed/>
   </w:style>
   <w:style w:type="table" w:default="1" w:styleId="Tablanormal">
@@ -9310,7 +12752,6 @@
     <w:basedOn w:val="Fuentedeprrafopredeter"/>
     <w:link w:val="Ttulo3"/>
     <w:uiPriority w:val="9"/>
-    <w:semiHidden/>
     <w:rsid w:val="00652598"/>
     <w:rPr>
       <w:rFonts w:eastAsiaTheme="majorEastAsia" w:cstheme="majorBidi"/>

</xml_diff>